<commit_message>
Documented the 5th extention
</commit_message>
<xml_diff>
--- a/Tasks05/EPR_Blatt05_Oliver_Theobald_Tristan_Stadler.docx
+++ b/Tasks05/EPR_Blatt05_Oliver_Theobald_Tristan_Stadler.docx
@@ -60,7 +60,7 @@
           <w:rFonts w:ascii="Ubuntu Mono" w:hAnsi="Ubuntu Mono"/>
         </w:rPr>
       </w:pPr>
-      <w:bookmarkStart w:id="0" w:name="_Toc27569643"/>
+      <w:bookmarkStart w:id="0" w:name="_Toc27585053"/>
       <w:r>
         <w:t>Abstract</w:t>
       </w:r>
@@ -155,7 +155,7 @@
             </w:rPr>
             <w:fldChar w:fldCharType="separate"/>
           </w:r>
-          <w:hyperlink w:anchor="_Toc27569643" w:history="1">
+          <w:hyperlink w:anchor="_Toc27585053" w:history="1">
             <w:r>
               <w:rPr>
                 <w:rStyle w:val="Hyperlink"/>
@@ -179,7 +179,7 @@
               <w:rPr>
                 <w:noProof/>
               </w:rPr>
-              <w:instrText xml:space="preserve"> PAGEREF _Toc27569643 \h </w:instrText>
+              <w:instrText xml:space="preserve"> PAGEREF _Toc27585053 \h </w:instrText>
             </w:r>
             <w:r>
               <w:rPr>
@@ -218,7 +218,7 @@
               <w:lang w:eastAsia="de-DE"/>
             </w:rPr>
           </w:pPr>
-          <w:hyperlink w:anchor="_Toc27569644" w:history="1">
+          <w:hyperlink w:anchor="_Toc27585054" w:history="1">
             <w:r>
               <w:rPr>
                 <w:rStyle w:val="Hyperlink"/>
@@ -257,7 +257,7 @@
               <w:rPr>
                 <w:noProof/>
               </w:rPr>
-              <w:instrText xml:space="preserve"> PAGEREF _Toc27569644 \h </w:instrText>
+              <w:instrText xml:space="preserve"> PAGEREF _Toc27585054 \h </w:instrText>
             </w:r>
             <w:r>
               <w:rPr>
@@ -296,7 +296,7 @@
               <w:lang w:eastAsia="de-DE"/>
             </w:rPr>
           </w:pPr>
-          <w:hyperlink w:anchor="_Toc27569645" w:history="1">
+          <w:hyperlink w:anchor="_Toc27585055" w:history="1">
             <w:r>
               <w:rPr>
                 <w:rStyle w:val="Hyperlink"/>
@@ -317,6 +317,474 @@
                 <w:rStyle w:val="Hyperlink"/>
                 <w:noProof/>
               </w:rPr>
+              <w:t>Upgrades</w:t>
+            </w:r>
+            <w:r>
+              <w:rPr>
+                <w:noProof/>
+              </w:rPr>
+              <w:tab/>
+            </w:r>
+            <w:r>
+              <w:rPr>
+                <w:noProof/>
+              </w:rPr>
+              <w:fldChar w:fldCharType="begin"/>
+            </w:r>
+            <w:r>
+              <w:rPr>
+                <w:noProof/>
+              </w:rPr>
+              <w:instrText xml:space="preserve"> PAGEREF _Toc27585055 \h </w:instrText>
+            </w:r>
+            <w:r>
+              <w:rPr>
+                <w:noProof/>
+              </w:rPr>
+            </w:r>
+            <w:r>
+              <w:rPr>
+                <w:noProof/>
+              </w:rPr>
+              <w:fldChar w:fldCharType="separate"/>
+            </w:r>
+            <w:r>
+              <w:rPr>
+                <w:noProof/>
+              </w:rPr>
+              <w:t>2</w:t>
+            </w:r>
+            <w:r>
+              <w:rPr>
+                <w:noProof/>
+              </w:rPr>
+              <w:fldChar w:fldCharType="end"/>
+            </w:r>
+          </w:hyperlink>
+        </w:p>
+        <w:p>
+          <w:pPr>
+            <w:pStyle w:val="Verzeichnis1"/>
+            <w:tabs>
+              <w:tab w:val="left" w:pos="566"/>
+            </w:tabs>
+            <w:rPr>
+              <w:rFonts w:eastAsiaTheme="minorEastAsia" w:cstheme="minorBidi"/>
+              <w:noProof/>
+              <w:lang w:eastAsia="de-DE"/>
+            </w:rPr>
+          </w:pPr>
+          <w:hyperlink w:anchor="_Toc27585056" w:history="1">
+            <w:r>
+              <w:rPr>
+                <w:rStyle w:val="Hyperlink"/>
+                <w:noProof/>
+              </w:rPr>
+              <w:t>a.</w:t>
+            </w:r>
+            <w:r>
+              <w:rPr>
+                <w:rFonts w:eastAsiaTheme="minorEastAsia" w:cstheme="minorBidi"/>
+                <w:noProof/>
+                <w:lang w:eastAsia="de-DE"/>
+              </w:rPr>
+              <w:tab/>
+            </w:r>
+            <w:r>
+              <w:rPr>
+                <w:rStyle w:val="Hyperlink"/>
+                <w:noProof/>
+              </w:rPr>
+              <w:t>The turn order</w:t>
+            </w:r>
+            <w:r>
+              <w:rPr>
+                <w:noProof/>
+              </w:rPr>
+              <w:tab/>
+            </w:r>
+            <w:r>
+              <w:rPr>
+                <w:noProof/>
+              </w:rPr>
+              <w:fldChar w:fldCharType="begin"/>
+            </w:r>
+            <w:r>
+              <w:rPr>
+                <w:noProof/>
+              </w:rPr>
+              <w:instrText xml:space="preserve"> PAGEREF _Toc27585056 \h </w:instrText>
+            </w:r>
+            <w:r>
+              <w:rPr>
+                <w:noProof/>
+              </w:rPr>
+            </w:r>
+            <w:r>
+              <w:rPr>
+                <w:noProof/>
+              </w:rPr>
+              <w:fldChar w:fldCharType="separate"/>
+            </w:r>
+            <w:r>
+              <w:rPr>
+                <w:noProof/>
+              </w:rPr>
+              <w:t>2</w:t>
+            </w:r>
+            <w:r>
+              <w:rPr>
+                <w:noProof/>
+              </w:rPr>
+              <w:fldChar w:fldCharType="end"/>
+            </w:r>
+          </w:hyperlink>
+        </w:p>
+        <w:p>
+          <w:pPr>
+            <w:pStyle w:val="Verzeichnis1"/>
+            <w:tabs>
+              <w:tab w:val="left" w:pos="566"/>
+            </w:tabs>
+            <w:rPr>
+              <w:rFonts w:eastAsiaTheme="minorEastAsia" w:cstheme="minorBidi"/>
+              <w:noProof/>
+              <w:lang w:eastAsia="de-DE"/>
+            </w:rPr>
+          </w:pPr>
+          <w:hyperlink w:anchor="_Toc27585057" w:history="1">
+            <w:r>
+              <w:rPr>
+                <w:rStyle w:val="Hyperlink"/>
+                <w:noProof/>
+              </w:rPr>
+              <w:t>b.</w:t>
+            </w:r>
+            <w:r>
+              <w:rPr>
+                <w:rFonts w:eastAsiaTheme="minorEastAsia" w:cstheme="minorBidi"/>
+                <w:noProof/>
+                <w:lang w:eastAsia="de-DE"/>
+              </w:rPr>
+              <w:tab/>
+            </w:r>
+            <w:r>
+              <w:rPr>
+                <w:rStyle w:val="Hyperlink"/>
+                <w:noProof/>
+              </w:rPr>
+              <w:t>Not ordered numbers</w:t>
+            </w:r>
+            <w:r>
+              <w:rPr>
+                <w:noProof/>
+              </w:rPr>
+              <w:tab/>
+            </w:r>
+            <w:r>
+              <w:rPr>
+                <w:noProof/>
+              </w:rPr>
+              <w:fldChar w:fldCharType="begin"/>
+            </w:r>
+            <w:r>
+              <w:rPr>
+                <w:noProof/>
+              </w:rPr>
+              <w:instrText xml:space="preserve"> PAGEREF _Toc27585057 \h </w:instrText>
+            </w:r>
+            <w:r>
+              <w:rPr>
+                <w:noProof/>
+              </w:rPr>
+            </w:r>
+            <w:r>
+              <w:rPr>
+                <w:noProof/>
+              </w:rPr>
+              <w:fldChar w:fldCharType="separate"/>
+            </w:r>
+            <w:r>
+              <w:rPr>
+                <w:noProof/>
+              </w:rPr>
+              <w:t>2</w:t>
+            </w:r>
+            <w:r>
+              <w:rPr>
+                <w:noProof/>
+              </w:rPr>
+              <w:fldChar w:fldCharType="end"/>
+            </w:r>
+          </w:hyperlink>
+        </w:p>
+        <w:p>
+          <w:pPr>
+            <w:pStyle w:val="Verzeichnis1"/>
+            <w:tabs>
+              <w:tab w:val="left" w:pos="566"/>
+            </w:tabs>
+            <w:rPr>
+              <w:rFonts w:eastAsiaTheme="minorEastAsia" w:cstheme="minorBidi"/>
+              <w:noProof/>
+              <w:lang w:eastAsia="de-DE"/>
+            </w:rPr>
+          </w:pPr>
+          <w:hyperlink w:anchor="_Toc27585058" w:history="1">
+            <w:r>
+              <w:rPr>
+                <w:rStyle w:val="Hyperlink"/>
+                <w:noProof/>
+              </w:rPr>
+              <w:t>c.</w:t>
+            </w:r>
+            <w:r>
+              <w:rPr>
+                <w:rFonts w:eastAsiaTheme="minorEastAsia" w:cstheme="minorBidi"/>
+                <w:noProof/>
+                <w:lang w:eastAsia="de-DE"/>
+              </w:rPr>
+              <w:tab/>
+            </w:r>
+            <w:r>
+              <w:rPr>
+                <w:rStyle w:val="Hyperlink"/>
+                <w:noProof/>
+              </w:rPr>
+              <w:t>The settings</w:t>
+            </w:r>
+            <w:r>
+              <w:rPr>
+                <w:noProof/>
+              </w:rPr>
+              <w:tab/>
+            </w:r>
+            <w:r>
+              <w:rPr>
+                <w:noProof/>
+              </w:rPr>
+              <w:fldChar w:fldCharType="begin"/>
+            </w:r>
+            <w:r>
+              <w:rPr>
+                <w:noProof/>
+              </w:rPr>
+              <w:instrText xml:space="preserve"> PAGEREF _Toc27585058 \h </w:instrText>
+            </w:r>
+            <w:r>
+              <w:rPr>
+                <w:noProof/>
+              </w:rPr>
+            </w:r>
+            <w:r>
+              <w:rPr>
+                <w:noProof/>
+              </w:rPr>
+              <w:fldChar w:fldCharType="separate"/>
+            </w:r>
+            <w:r>
+              <w:rPr>
+                <w:noProof/>
+              </w:rPr>
+              <w:t>2</w:t>
+            </w:r>
+            <w:r>
+              <w:rPr>
+                <w:noProof/>
+              </w:rPr>
+              <w:fldChar w:fldCharType="end"/>
+            </w:r>
+          </w:hyperlink>
+        </w:p>
+        <w:p>
+          <w:pPr>
+            <w:pStyle w:val="Verzeichnis1"/>
+            <w:tabs>
+              <w:tab w:val="left" w:pos="566"/>
+            </w:tabs>
+            <w:rPr>
+              <w:rFonts w:eastAsiaTheme="minorEastAsia" w:cstheme="minorBidi"/>
+              <w:noProof/>
+              <w:lang w:eastAsia="de-DE"/>
+            </w:rPr>
+          </w:pPr>
+          <w:hyperlink w:anchor="_Toc27585059" w:history="1">
+            <w:r>
+              <w:rPr>
+                <w:rStyle w:val="Hyperlink"/>
+                <w:noProof/>
+              </w:rPr>
+              <w:t>d.</w:t>
+            </w:r>
+            <w:r>
+              <w:rPr>
+                <w:rFonts w:eastAsiaTheme="minorEastAsia" w:cstheme="minorBidi"/>
+                <w:noProof/>
+                <w:lang w:eastAsia="de-DE"/>
+              </w:rPr>
+              <w:tab/>
+            </w:r>
+            <w:r>
+              <w:rPr>
+                <w:rStyle w:val="Hyperlink"/>
+                <w:noProof/>
+              </w:rPr>
+              <w:t>Visual dices</w:t>
+            </w:r>
+            <w:r>
+              <w:rPr>
+                <w:noProof/>
+              </w:rPr>
+              <w:tab/>
+            </w:r>
+            <w:r>
+              <w:rPr>
+                <w:noProof/>
+              </w:rPr>
+              <w:fldChar w:fldCharType="begin"/>
+            </w:r>
+            <w:r>
+              <w:rPr>
+                <w:noProof/>
+              </w:rPr>
+              <w:instrText xml:space="preserve"> PAGEREF _Toc27585059 \h </w:instrText>
+            </w:r>
+            <w:r>
+              <w:rPr>
+                <w:noProof/>
+              </w:rPr>
+            </w:r>
+            <w:r>
+              <w:rPr>
+                <w:noProof/>
+              </w:rPr>
+              <w:fldChar w:fldCharType="separate"/>
+            </w:r>
+            <w:r>
+              <w:rPr>
+                <w:noProof/>
+              </w:rPr>
+              <w:t>2</w:t>
+            </w:r>
+            <w:r>
+              <w:rPr>
+                <w:noProof/>
+              </w:rPr>
+              <w:fldChar w:fldCharType="end"/>
+            </w:r>
+          </w:hyperlink>
+        </w:p>
+        <w:p>
+          <w:pPr>
+            <w:pStyle w:val="Verzeichnis1"/>
+            <w:tabs>
+              <w:tab w:val="left" w:pos="566"/>
+            </w:tabs>
+            <w:rPr>
+              <w:rFonts w:eastAsiaTheme="minorEastAsia" w:cstheme="minorBidi"/>
+              <w:noProof/>
+              <w:lang w:eastAsia="de-DE"/>
+            </w:rPr>
+          </w:pPr>
+          <w:hyperlink w:anchor="_Toc27585060" w:history="1">
+            <w:r>
+              <w:rPr>
+                <w:rStyle w:val="Hyperlink"/>
+                <w:noProof/>
+              </w:rPr>
+              <w:t>e.</w:t>
+            </w:r>
+            <w:r>
+              <w:rPr>
+                <w:rFonts w:eastAsiaTheme="minorEastAsia" w:cstheme="minorBidi"/>
+                <w:noProof/>
+                <w:lang w:eastAsia="de-DE"/>
+              </w:rPr>
+              <w:tab/>
+            </w:r>
+            <w:r>
+              <w:rPr>
+                <w:rStyle w:val="Hyperlink"/>
+                <w:noProof/>
+              </w:rPr>
+              <w:t>Game history</w:t>
+            </w:r>
+            <w:r>
+              <w:rPr>
+                <w:noProof/>
+              </w:rPr>
+              <w:tab/>
+            </w:r>
+            <w:r>
+              <w:rPr>
+                <w:noProof/>
+              </w:rPr>
+              <w:fldChar w:fldCharType="begin"/>
+            </w:r>
+            <w:r>
+              <w:rPr>
+                <w:noProof/>
+              </w:rPr>
+              <w:instrText xml:space="preserve"> PAGEREF _Toc27585060 \h </w:instrText>
+            </w:r>
+            <w:r>
+              <w:rPr>
+                <w:noProof/>
+              </w:rPr>
+            </w:r>
+            <w:r>
+              <w:rPr>
+                <w:noProof/>
+              </w:rPr>
+              <w:fldChar w:fldCharType="separate"/>
+            </w:r>
+            <w:r>
+              <w:rPr>
+                <w:noProof/>
+              </w:rPr>
+              <w:t>2</w:t>
+            </w:r>
+            <w:r>
+              <w:rPr>
+                <w:noProof/>
+              </w:rPr>
+              <w:fldChar w:fldCharType="end"/>
+            </w:r>
+          </w:hyperlink>
+        </w:p>
+        <w:p>
+          <w:pPr>
+            <w:pStyle w:val="Verzeichnis1"/>
+            <w:tabs>
+              <w:tab w:val="left" w:pos="566"/>
+            </w:tabs>
+            <w:rPr>
+              <w:rFonts w:eastAsiaTheme="minorEastAsia" w:cstheme="minorBidi"/>
+              <w:noProof/>
+              <w:lang w:eastAsia="de-DE"/>
+            </w:rPr>
+          </w:pPr>
+          <w:hyperlink w:anchor="_Toc27585061" w:history="1">
+            <w:r>
+              <w:rPr>
+                <w:rStyle w:val="Hyperlink"/>
+                <w:noProof/>
+              </w:rPr>
+              <w:t>f.</w:t>
+            </w:r>
+            <w:r>
+              <w:rPr>
+                <w:rFonts w:eastAsiaTheme="minorEastAsia" w:cstheme="minorBidi"/>
+                <w:noProof/>
+                <w:lang w:eastAsia="de-DE"/>
+              </w:rPr>
+              <w:tab/>
+            </w:r>
+            <w:r>
+              <w:rPr>
+                <w:rStyle w:val="Hyperlink"/>
+                <w:noProof/>
+              </w:rPr>
               <w:t>Cheats</w:t>
             </w:r>
             <w:r>
@@ -335,7 +803,7 @@
               <w:rPr>
                 <w:noProof/>
               </w:rPr>
-              <w:instrText xml:space="preserve"> PAGEREF _Toc27569645 \h </w:instrText>
+              <w:instrText xml:space="preserve"> PAGEREF _Toc27585061 \h </w:instrText>
             </w:r>
             <w:r>
               <w:rPr>
@@ -352,7 +820,85 @@
               <w:rPr>
                 <w:noProof/>
               </w:rPr>
-              <w:t>1</w:t>
+              <w:t>2</w:t>
+            </w:r>
+            <w:r>
+              <w:rPr>
+                <w:noProof/>
+              </w:rPr>
+              <w:fldChar w:fldCharType="end"/>
+            </w:r>
+          </w:hyperlink>
+        </w:p>
+        <w:p>
+          <w:pPr>
+            <w:pStyle w:val="Verzeichnis1"/>
+            <w:tabs>
+              <w:tab w:val="left" w:pos="566"/>
+            </w:tabs>
+            <w:rPr>
+              <w:rFonts w:eastAsiaTheme="minorEastAsia" w:cstheme="minorBidi"/>
+              <w:noProof/>
+              <w:lang w:eastAsia="de-DE"/>
+            </w:rPr>
+          </w:pPr>
+          <w:hyperlink w:anchor="_Toc27585062" w:history="1">
+            <w:r>
+              <w:rPr>
+                <w:rStyle w:val="Hyperlink"/>
+                <w:noProof/>
+              </w:rPr>
+              <w:t>g.</w:t>
+            </w:r>
+            <w:r>
+              <w:rPr>
+                <w:rFonts w:eastAsiaTheme="minorEastAsia" w:cstheme="minorBidi"/>
+                <w:noProof/>
+                <w:lang w:eastAsia="de-DE"/>
+              </w:rPr>
+              <w:tab/>
+            </w:r>
+            <w:r>
+              <w:rPr>
+                <w:rStyle w:val="Hyperlink"/>
+                <w:noProof/>
+              </w:rPr>
+              <w:t>The AI</w:t>
+            </w:r>
+            <w:r>
+              <w:rPr>
+                <w:noProof/>
+              </w:rPr>
+              <w:tab/>
+            </w:r>
+            <w:r>
+              <w:rPr>
+                <w:noProof/>
+              </w:rPr>
+              <w:fldChar w:fldCharType="begin"/>
+            </w:r>
+            <w:r>
+              <w:rPr>
+                <w:noProof/>
+              </w:rPr>
+              <w:instrText xml:space="preserve"> PAGEREF _Toc27585062 \h </w:instrText>
+            </w:r>
+            <w:r>
+              <w:rPr>
+                <w:noProof/>
+              </w:rPr>
+            </w:r>
+            <w:r>
+              <w:rPr>
+                <w:noProof/>
+              </w:rPr>
+              <w:fldChar w:fldCharType="separate"/>
+            </w:r>
+            <w:r>
+              <w:rPr>
+                <w:noProof/>
+              </w:rPr>
+              <w:t>2</w:t>
             </w:r>
             <w:r>
               <w:rPr>
@@ -387,7 +933,7 @@
           <w:numId w:val="17"/>
         </w:numPr>
       </w:pPr>
-      <w:bookmarkStart w:id="1" w:name="_Toc27569644"/>
+      <w:bookmarkStart w:id="1" w:name="_Toc27585054"/>
       <w:r>
         <w:t>The Rules</w:t>
       </w:r>
@@ -432,11 +978,6 @@
       </w:r>
     </w:p>
     <w:p/>
-    <w:p>
-      <w:pPr>
-        <w:pStyle w:val="berschrift1"/>
-      </w:pPr>
-    </w:p>
     <w:p>
       <w:pPr>
         <w:pStyle w:val="berschrift1"/>
@@ -445,358 +986,2705 @@
           <w:numId w:val="17"/>
         </w:numPr>
       </w:pPr>
-      <w:bookmarkStart w:id="2" w:name="_Toc27569645"/>
-      <w:r>
-        <w:t>Cheats</w:t>
+      <w:bookmarkStart w:id="2" w:name="_Toc27585055"/>
+      <w:r>
+        <w:lastRenderedPageBreak/>
+        <w:t>Upgrades</w:t>
       </w:r>
       <w:bookmarkEnd w:id="2"/>
+    </w:p>
+    <w:p>
+      <w:pPr>
+        <w:pStyle w:val="berschrift1"/>
+        <w:numPr>
+          <w:ilvl w:val="1"/>
+          <w:numId w:val="17"/>
+        </w:numPr>
+      </w:pPr>
+      <w:bookmarkStart w:id="3" w:name="_Toc27585056"/>
+      <w:r>
+        <w:rPr>
+          <w:rStyle w:val="berschrift1Zchn"/>
+        </w:rPr>
+        <w:t xml:space="preserve">The </w:t>
+      </w:r>
+      <w:proofErr w:type="spellStart"/>
+      <w:r>
+        <w:rPr>
+          <w:rStyle w:val="berschrift1Zchn"/>
+        </w:rPr>
+        <w:t>turn</w:t>
+      </w:r>
+      <w:proofErr w:type="spellEnd"/>
+      <w:r>
+        <w:rPr>
+          <w:rStyle w:val="berschrift1Zchn"/>
+        </w:rPr>
+        <w:t xml:space="preserve"> </w:t>
+      </w:r>
+      <w:proofErr w:type="spellStart"/>
+      <w:r>
+        <w:rPr>
+          <w:rStyle w:val="berschrift1Zchn"/>
+        </w:rPr>
+        <w:t>order</w:t>
+      </w:r>
+      <w:bookmarkEnd w:id="3"/>
+      <w:proofErr w:type="spellEnd"/>
+    </w:p>
+    <w:p>
+      <w:pPr>
+        <w:pStyle w:val="berschrift1"/>
+        <w:numPr>
+          <w:ilvl w:val="1"/>
+          <w:numId w:val="17"/>
+        </w:numPr>
+      </w:pPr>
+      <w:bookmarkStart w:id="4" w:name="_Toc27585057"/>
+      <w:r>
+        <w:t xml:space="preserve">Not </w:t>
+      </w:r>
+      <w:proofErr w:type="spellStart"/>
+      <w:r>
+        <w:t>ordered</w:t>
+      </w:r>
+      <w:proofErr w:type="spellEnd"/>
+      <w:r>
+        <w:t xml:space="preserve"> </w:t>
+      </w:r>
+      <w:proofErr w:type="spellStart"/>
+      <w:r>
+        <w:t>numbers</w:t>
+      </w:r>
+      <w:bookmarkEnd w:id="4"/>
+      <w:proofErr w:type="spellEnd"/>
+    </w:p>
+    <w:p>
+      <w:pPr>
+        <w:pStyle w:val="berschrift1"/>
+        <w:numPr>
+          <w:ilvl w:val="1"/>
+          <w:numId w:val="17"/>
+        </w:numPr>
+      </w:pPr>
+      <w:bookmarkStart w:id="5" w:name="_Toc27585058"/>
+      <w:r>
+        <w:t xml:space="preserve">The </w:t>
+      </w:r>
+      <w:proofErr w:type="spellStart"/>
+      <w:r>
+        <w:t>settings</w:t>
+      </w:r>
+      <w:bookmarkEnd w:id="5"/>
+      <w:proofErr w:type="spellEnd"/>
+    </w:p>
+    <w:p>
+      <w:pPr>
+        <w:pStyle w:val="berschrift1"/>
+        <w:numPr>
+          <w:ilvl w:val="1"/>
+          <w:numId w:val="17"/>
+        </w:numPr>
+      </w:pPr>
+      <w:bookmarkStart w:id="6" w:name="_Toc27585059"/>
+      <w:r>
+        <w:t xml:space="preserve">Visual </w:t>
+      </w:r>
+      <w:proofErr w:type="spellStart"/>
+      <w:r>
+        <w:t>dices</w:t>
+      </w:r>
+      <w:bookmarkEnd w:id="6"/>
+      <w:proofErr w:type="spellEnd"/>
+    </w:p>
+    <w:p>
+      <w:pPr>
+        <w:pStyle w:val="berschrift1"/>
+        <w:numPr>
+          <w:ilvl w:val="1"/>
+          <w:numId w:val="17"/>
+        </w:numPr>
+      </w:pPr>
+      <w:bookmarkStart w:id="7" w:name="_Toc27585060"/>
+      <w:r>
+        <w:t xml:space="preserve">Game </w:t>
+      </w:r>
+      <w:proofErr w:type="spellStart"/>
+      <w:r>
+        <w:t>history</w:t>
+      </w:r>
+      <w:bookmarkEnd w:id="7"/>
+      <w:proofErr w:type="spellEnd"/>
     </w:p>
     <w:p/>
     <w:p>
-      <w:r>
+      <w:pPr>
+        <w:rPr>
+          <w:rFonts w:ascii="Ubuntu Mono" w:hAnsi="Ubuntu Mono"/>
+        </w:rPr>
+      </w:pPr>
+      <w:proofErr w:type="spellStart"/>
+      <w:r>
+        <w:rPr>
+          <w:rFonts w:ascii="Ubuntu Mono" w:hAnsi="Ubuntu Mono"/>
+        </w:rPr>
+        <w:t>It</w:t>
+      </w:r>
+      <w:proofErr w:type="spellEnd"/>
+      <w:r>
+        <w:rPr>
+          <w:rFonts w:ascii="Ubuntu Mono" w:hAnsi="Ubuntu Mono"/>
+        </w:rPr>
+        <w:t xml:space="preserve"> </w:t>
+      </w:r>
+      <w:proofErr w:type="spellStart"/>
+      <w:r>
+        <w:rPr>
+          <w:rFonts w:ascii="Ubuntu Mono" w:hAnsi="Ubuntu Mono"/>
+        </w:rPr>
+        <w:t>is</w:t>
+      </w:r>
+      <w:proofErr w:type="spellEnd"/>
+      <w:r>
+        <w:rPr>
+          <w:rFonts w:ascii="Ubuntu Mono" w:hAnsi="Ubuntu Mono"/>
+        </w:rPr>
+        <w:t xml:space="preserve"> </w:t>
+      </w:r>
+      <w:proofErr w:type="spellStart"/>
+      <w:r>
+        <w:rPr>
+          <w:rFonts w:ascii="Ubuntu Mono" w:hAnsi="Ubuntu Mono"/>
+        </w:rPr>
+        <w:t>interesting</w:t>
+      </w:r>
+      <w:proofErr w:type="spellEnd"/>
+      <w:r>
+        <w:rPr>
+          <w:rFonts w:ascii="Ubuntu Mono" w:hAnsi="Ubuntu Mono"/>
+        </w:rPr>
+        <w:t xml:space="preserve"> </w:t>
+      </w:r>
+      <w:proofErr w:type="spellStart"/>
+      <w:r>
+        <w:rPr>
+          <w:rFonts w:ascii="Ubuntu Mono" w:hAnsi="Ubuntu Mono"/>
+        </w:rPr>
+        <w:t>to</w:t>
+      </w:r>
+      <w:proofErr w:type="spellEnd"/>
+      <w:r>
+        <w:rPr>
+          <w:rFonts w:ascii="Ubuntu Mono" w:hAnsi="Ubuntu Mono"/>
+        </w:rPr>
+        <w:t xml:space="preserve"> </w:t>
+      </w:r>
+      <w:proofErr w:type="spellStart"/>
+      <w:r>
+        <w:rPr>
+          <w:rFonts w:ascii="Ubuntu Mono" w:hAnsi="Ubuntu Mono"/>
+        </w:rPr>
+        <w:t>see</w:t>
+      </w:r>
+      <w:proofErr w:type="spellEnd"/>
+      <w:r>
+        <w:rPr>
+          <w:rFonts w:ascii="Ubuntu Mono" w:hAnsi="Ubuntu Mono"/>
+        </w:rPr>
+        <w:t xml:space="preserve"> </w:t>
+      </w:r>
+      <w:proofErr w:type="spellStart"/>
+      <w:r>
+        <w:rPr>
+          <w:rFonts w:ascii="Ubuntu Mono" w:hAnsi="Ubuntu Mono"/>
+        </w:rPr>
+        <w:t>the</w:t>
+      </w:r>
+      <w:proofErr w:type="spellEnd"/>
+      <w:r>
+        <w:rPr>
+          <w:rFonts w:ascii="Ubuntu Mono" w:hAnsi="Ubuntu Mono"/>
+        </w:rPr>
+        <w:t xml:space="preserve"> </w:t>
+      </w:r>
+      <w:proofErr w:type="spellStart"/>
+      <w:r>
+        <w:rPr>
+          <w:rFonts w:ascii="Ubuntu Mono" w:hAnsi="Ubuntu Mono"/>
+        </w:rPr>
+        <w:t>evelution</w:t>
+      </w:r>
+      <w:proofErr w:type="spellEnd"/>
+      <w:r>
+        <w:rPr>
+          <w:rFonts w:ascii="Ubuntu Mono" w:hAnsi="Ubuntu Mono"/>
+        </w:rPr>
+        <w:t xml:space="preserve"> </w:t>
+      </w:r>
+      <w:proofErr w:type="spellStart"/>
+      <w:r>
+        <w:rPr>
+          <w:rFonts w:ascii="Ubuntu Mono" w:hAnsi="Ubuntu Mono"/>
+        </w:rPr>
+        <w:t>of</w:t>
+      </w:r>
+      <w:proofErr w:type="spellEnd"/>
+      <w:r>
+        <w:rPr>
+          <w:rFonts w:ascii="Ubuntu Mono" w:hAnsi="Ubuntu Mono"/>
+        </w:rPr>
+        <w:t xml:space="preserve"> </w:t>
+      </w:r>
+      <w:proofErr w:type="spellStart"/>
+      <w:r>
+        <w:rPr>
+          <w:rFonts w:ascii="Ubuntu Mono" w:hAnsi="Ubuntu Mono"/>
+        </w:rPr>
+        <w:t>the</w:t>
+      </w:r>
+      <w:proofErr w:type="spellEnd"/>
+      <w:r>
+        <w:rPr>
+          <w:rFonts w:ascii="Ubuntu Mono" w:hAnsi="Ubuntu Mono"/>
+        </w:rPr>
+        <w:t xml:space="preserve"> </w:t>
+      </w:r>
+      <w:proofErr w:type="spellStart"/>
+      <w:r>
+        <w:rPr>
+          <w:rFonts w:ascii="Ubuntu Mono" w:hAnsi="Ubuntu Mono"/>
+        </w:rPr>
+        <w:t>player</w:t>
+      </w:r>
+      <w:proofErr w:type="spellEnd"/>
+      <w:r>
+        <w:rPr>
+          <w:rFonts w:ascii="Ubuntu Mono" w:hAnsi="Ubuntu Mono"/>
+        </w:rPr>
+        <w:t xml:space="preserve"> </w:t>
+      </w:r>
+      <w:proofErr w:type="spellStart"/>
+      <w:r>
+        <w:rPr>
+          <w:rFonts w:ascii="Ubuntu Mono" w:hAnsi="Ubuntu Mono"/>
+        </w:rPr>
+        <w:t>points</w:t>
+      </w:r>
+      <w:proofErr w:type="spellEnd"/>
+      <w:r>
+        <w:rPr>
+          <w:rFonts w:ascii="Ubuntu Mono" w:hAnsi="Ubuntu Mono"/>
+        </w:rPr>
+        <w:t xml:space="preserve">. </w:t>
+      </w:r>
+      <w:proofErr w:type="spellStart"/>
+      <w:r>
+        <w:rPr>
+          <w:rFonts w:ascii="Ubuntu Mono" w:hAnsi="Ubuntu Mono"/>
+        </w:rPr>
+        <w:t>For</w:t>
+      </w:r>
+      <w:proofErr w:type="spellEnd"/>
+      <w:r>
+        <w:rPr>
+          <w:rFonts w:ascii="Ubuntu Mono" w:hAnsi="Ubuntu Mono"/>
+        </w:rPr>
+        <w:t xml:space="preserve"> </w:t>
+      </w:r>
+      <w:proofErr w:type="spellStart"/>
+      <w:r>
+        <w:rPr>
+          <w:rFonts w:ascii="Ubuntu Mono" w:hAnsi="Ubuntu Mono"/>
+        </w:rPr>
+        <w:t>this</w:t>
+      </w:r>
+      <w:proofErr w:type="spellEnd"/>
+      <w:r>
+        <w:rPr>
+          <w:rFonts w:ascii="Ubuntu Mono" w:hAnsi="Ubuntu Mono"/>
+        </w:rPr>
+        <w:t xml:space="preserve">, </w:t>
+      </w:r>
+      <w:proofErr w:type="spellStart"/>
+      <w:r>
+        <w:rPr>
+          <w:rFonts w:ascii="Ubuntu Mono" w:hAnsi="Ubuntu Mono"/>
+        </w:rPr>
+        <w:t>we</w:t>
+      </w:r>
+      <w:proofErr w:type="spellEnd"/>
+      <w:r>
+        <w:rPr>
+          <w:rFonts w:ascii="Ubuntu Mono" w:hAnsi="Ubuntu Mono"/>
+        </w:rPr>
+        <w:t xml:space="preserve"> </w:t>
+      </w:r>
+      <w:proofErr w:type="spellStart"/>
+      <w:r>
+        <w:rPr>
+          <w:rFonts w:ascii="Ubuntu Mono" w:hAnsi="Ubuntu Mono"/>
+        </w:rPr>
+        <w:t>implemented</w:t>
+      </w:r>
+      <w:proofErr w:type="spellEnd"/>
+      <w:r>
+        <w:rPr>
+          <w:rFonts w:ascii="Ubuntu Mono" w:hAnsi="Ubuntu Mono"/>
+        </w:rPr>
+        <w:t xml:space="preserve"> a </w:t>
+      </w:r>
+      <w:proofErr w:type="spellStart"/>
+      <w:r>
+        <w:rPr>
+          <w:rFonts w:ascii="Ubuntu Mono" w:hAnsi="Ubuntu Mono"/>
+        </w:rPr>
+        <w:t>statistic</w:t>
+      </w:r>
+      <w:proofErr w:type="spellEnd"/>
+      <w:r>
+        <w:rPr>
+          <w:rFonts w:ascii="Ubuntu Mono" w:hAnsi="Ubuntu Mono"/>
+        </w:rPr>
+        <w:t xml:space="preserve"> </w:t>
+      </w:r>
+      <w:proofErr w:type="spellStart"/>
+      <w:r>
+        <w:rPr>
+          <w:rFonts w:ascii="Ubuntu Mono" w:hAnsi="Ubuntu Mono"/>
+        </w:rPr>
+        <w:t>that</w:t>
+      </w:r>
+      <w:proofErr w:type="spellEnd"/>
+      <w:r>
+        <w:rPr>
+          <w:rFonts w:ascii="Ubuntu Mono" w:hAnsi="Ubuntu Mono"/>
+        </w:rPr>
+        <w:t xml:space="preserve"> </w:t>
+      </w:r>
+      <w:proofErr w:type="spellStart"/>
+      <w:r>
+        <w:rPr>
+          <w:rFonts w:ascii="Ubuntu Mono" w:hAnsi="Ubuntu Mono"/>
+        </w:rPr>
+        <w:t>is</w:t>
+      </w:r>
+      <w:proofErr w:type="spellEnd"/>
+      <w:r>
+        <w:rPr>
+          <w:rFonts w:ascii="Ubuntu Mono" w:hAnsi="Ubuntu Mono"/>
+        </w:rPr>
+        <w:t xml:space="preserve"> </w:t>
+      </w:r>
+      <w:proofErr w:type="spellStart"/>
+      <w:r>
+        <w:rPr>
+          <w:rFonts w:ascii="Ubuntu Mono" w:hAnsi="Ubuntu Mono"/>
+        </w:rPr>
+        <w:t>shows</w:t>
+      </w:r>
+      <w:proofErr w:type="spellEnd"/>
+      <w:r>
+        <w:rPr>
+          <w:rFonts w:ascii="Ubuntu Mono" w:hAnsi="Ubuntu Mono"/>
+        </w:rPr>
+        <w:t xml:space="preserve"> at </w:t>
+      </w:r>
+      <w:proofErr w:type="spellStart"/>
+      <w:r>
+        <w:rPr>
+          <w:rFonts w:ascii="Ubuntu Mono" w:hAnsi="Ubuntu Mono"/>
+        </w:rPr>
+        <w:t>the</w:t>
+      </w:r>
+      <w:proofErr w:type="spellEnd"/>
+      <w:r>
+        <w:rPr>
+          <w:rFonts w:ascii="Ubuntu Mono" w:hAnsi="Ubuntu Mono"/>
+        </w:rPr>
+        <w:t xml:space="preserve"> end </w:t>
+      </w:r>
+      <w:proofErr w:type="spellStart"/>
+      <w:r>
+        <w:rPr>
+          <w:rFonts w:ascii="Ubuntu Mono" w:hAnsi="Ubuntu Mono"/>
+        </w:rPr>
+        <w:t>of</w:t>
+      </w:r>
+      <w:proofErr w:type="spellEnd"/>
+      <w:r>
+        <w:rPr>
+          <w:rFonts w:ascii="Ubuntu Mono" w:hAnsi="Ubuntu Mono"/>
+        </w:rPr>
+        <w:t xml:space="preserve"> </w:t>
+      </w:r>
+      <w:proofErr w:type="spellStart"/>
+      <w:r>
+        <w:rPr>
+          <w:rFonts w:ascii="Ubuntu Mono" w:hAnsi="Ubuntu Mono"/>
+        </w:rPr>
+        <w:t>the</w:t>
+      </w:r>
+      <w:proofErr w:type="spellEnd"/>
+      <w:r>
+        <w:rPr>
+          <w:rFonts w:ascii="Ubuntu Mono" w:hAnsi="Ubuntu Mono"/>
+        </w:rPr>
+        <w:t xml:space="preserve"> game. </w:t>
+      </w:r>
+      <w:proofErr w:type="spellStart"/>
+      <w:r>
+        <w:rPr>
+          <w:rFonts w:ascii="Ubuntu Mono" w:hAnsi="Ubuntu Mono"/>
+        </w:rPr>
+        <w:t>For</w:t>
+      </w:r>
+      <w:proofErr w:type="spellEnd"/>
+      <w:r>
+        <w:rPr>
+          <w:rFonts w:ascii="Ubuntu Mono" w:hAnsi="Ubuntu Mono"/>
+        </w:rPr>
+        <w:t xml:space="preserve"> </w:t>
+      </w:r>
+      <w:proofErr w:type="spellStart"/>
+      <w:r>
+        <w:rPr>
+          <w:rFonts w:ascii="Ubuntu Mono" w:hAnsi="Ubuntu Mono"/>
+        </w:rPr>
+        <w:t>every</w:t>
+      </w:r>
+      <w:proofErr w:type="spellEnd"/>
+      <w:r>
+        <w:rPr>
+          <w:rFonts w:ascii="Ubuntu Mono" w:hAnsi="Ubuntu Mono"/>
+        </w:rPr>
+        <w:t xml:space="preserve"> </w:t>
+      </w:r>
+      <w:proofErr w:type="spellStart"/>
+      <w:r>
+        <w:rPr>
+          <w:rFonts w:ascii="Ubuntu Mono" w:hAnsi="Ubuntu Mono"/>
+        </w:rPr>
+        <w:t>player</w:t>
+      </w:r>
+      <w:proofErr w:type="spellEnd"/>
+      <w:r>
+        <w:rPr>
+          <w:rFonts w:ascii="Ubuntu Mono" w:hAnsi="Ubuntu Mono"/>
+        </w:rPr>
+        <w:t xml:space="preserve">, a </w:t>
+      </w:r>
+      <w:proofErr w:type="spellStart"/>
+      <w:r>
+        <w:rPr>
+          <w:rFonts w:ascii="Ubuntu Mono" w:hAnsi="Ubuntu Mono"/>
+        </w:rPr>
+        <w:t>table</w:t>
+      </w:r>
+      <w:proofErr w:type="spellEnd"/>
+      <w:r>
+        <w:rPr>
+          <w:rFonts w:ascii="Ubuntu Mono" w:hAnsi="Ubuntu Mono"/>
+        </w:rPr>
+        <w:t xml:space="preserve"> </w:t>
+      </w:r>
+      <w:proofErr w:type="spellStart"/>
+      <w:r>
+        <w:rPr>
+          <w:rFonts w:ascii="Ubuntu Mono" w:hAnsi="Ubuntu Mono"/>
+        </w:rPr>
+        <w:t>is</w:t>
+      </w:r>
+      <w:proofErr w:type="spellEnd"/>
+      <w:r>
+        <w:rPr>
+          <w:rFonts w:ascii="Ubuntu Mono" w:hAnsi="Ubuntu Mono"/>
+        </w:rPr>
+        <w:t xml:space="preserve"> </w:t>
+      </w:r>
+      <w:proofErr w:type="spellStart"/>
+      <w:r>
+        <w:rPr>
+          <w:rFonts w:ascii="Ubuntu Mono" w:hAnsi="Ubuntu Mono"/>
+        </w:rPr>
+        <w:t>shown</w:t>
+      </w:r>
+      <w:proofErr w:type="spellEnd"/>
+      <w:r>
+        <w:rPr>
+          <w:rFonts w:ascii="Ubuntu Mono" w:hAnsi="Ubuntu Mono"/>
+        </w:rPr>
+        <w:t xml:space="preserve">, </w:t>
+      </w:r>
+      <w:proofErr w:type="spellStart"/>
+      <w:r>
+        <w:rPr>
+          <w:rFonts w:ascii="Ubuntu Mono" w:hAnsi="Ubuntu Mono"/>
+        </w:rPr>
+        <w:t>which</w:t>
+      </w:r>
+      <w:proofErr w:type="spellEnd"/>
+      <w:r>
+        <w:rPr>
+          <w:rFonts w:ascii="Ubuntu Mono" w:hAnsi="Ubuntu Mono"/>
+        </w:rPr>
+        <w:t xml:space="preserve"> </w:t>
+      </w:r>
+      <w:proofErr w:type="spellStart"/>
+      <w:r>
+        <w:rPr>
+          <w:rFonts w:ascii="Ubuntu Mono" w:hAnsi="Ubuntu Mono"/>
+        </w:rPr>
+        <w:t>displays</w:t>
+      </w:r>
+      <w:proofErr w:type="spellEnd"/>
+      <w:r>
+        <w:rPr>
+          <w:rFonts w:ascii="Ubuntu Mono" w:hAnsi="Ubuntu Mono"/>
+        </w:rPr>
+        <w:t xml:space="preserve"> </w:t>
+      </w:r>
+      <w:proofErr w:type="spellStart"/>
+      <w:r>
+        <w:rPr>
+          <w:rFonts w:ascii="Ubuntu Mono" w:hAnsi="Ubuntu Mono"/>
+        </w:rPr>
+        <w:t>the</w:t>
+      </w:r>
+      <w:proofErr w:type="spellEnd"/>
+      <w:r>
+        <w:rPr>
+          <w:rFonts w:ascii="Ubuntu Mono" w:hAnsi="Ubuntu Mono"/>
+        </w:rPr>
+        <w:t xml:space="preserve"> </w:t>
+      </w:r>
+      <w:proofErr w:type="spellStart"/>
+      <w:r>
+        <w:rPr>
+          <w:rFonts w:ascii="Ubuntu Mono" w:hAnsi="Ubuntu Mono"/>
+        </w:rPr>
+        <w:t>points</w:t>
+      </w:r>
+      <w:proofErr w:type="spellEnd"/>
+      <w:r>
+        <w:rPr>
+          <w:rFonts w:ascii="Ubuntu Mono" w:hAnsi="Ubuntu Mono"/>
+        </w:rPr>
+        <w:t xml:space="preserve"> in all </w:t>
+      </w:r>
+      <w:proofErr w:type="spellStart"/>
+      <w:r>
+        <w:rPr>
+          <w:rFonts w:ascii="Ubuntu Mono" w:hAnsi="Ubuntu Mono"/>
+        </w:rPr>
+        <w:t>rounds</w:t>
+      </w:r>
+      <w:proofErr w:type="spellEnd"/>
+      <w:r>
+        <w:rPr>
+          <w:rFonts w:ascii="Ubuntu Mono" w:hAnsi="Ubuntu Mono"/>
+        </w:rPr>
+        <w:t xml:space="preserve">. Here </w:t>
+      </w:r>
+      <w:proofErr w:type="spellStart"/>
+      <w:r>
+        <w:rPr>
+          <w:rFonts w:ascii="Ubuntu Mono" w:hAnsi="Ubuntu Mono"/>
+        </w:rPr>
+        <w:t>are</w:t>
+      </w:r>
+      <w:proofErr w:type="spellEnd"/>
+      <w:r>
+        <w:rPr>
+          <w:rFonts w:ascii="Ubuntu Mono" w:hAnsi="Ubuntu Mono"/>
+        </w:rPr>
+        <w:t xml:space="preserve"> just </w:t>
+      </w:r>
+      <w:proofErr w:type="spellStart"/>
+      <w:r>
+        <w:rPr>
+          <w:rFonts w:ascii="Ubuntu Mono" w:hAnsi="Ubuntu Mono"/>
+        </w:rPr>
+        <w:t>the</w:t>
+      </w:r>
+      <w:proofErr w:type="spellEnd"/>
+      <w:r>
+        <w:rPr>
+          <w:rFonts w:ascii="Ubuntu Mono" w:hAnsi="Ubuntu Mono"/>
+        </w:rPr>
+        <w:t xml:space="preserve"> </w:t>
+      </w:r>
+      <w:proofErr w:type="spellStart"/>
+      <w:r>
+        <w:rPr>
+          <w:rFonts w:ascii="Ubuntu Mono" w:hAnsi="Ubuntu Mono"/>
+        </w:rPr>
+        <w:t>rounds</w:t>
+      </w:r>
+      <w:proofErr w:type="spellEnd"/>
+      <w:r>
+        <w:rPr>
+          <w:rFonts w:ascii="Ubuntu Mono" w:hAnsi="Ubuntu Mono"/>
+        </w:rPr>
+        <w:t xml:space="preserve"> </w:t>
+      </w:r>
+      <w:proofErr w:type="spellStart"/>
+      <w:r>
+        <w:rPr>
+          <w:rFonts w:ascii="Ubuntu Mono" w:hAnsi="Ubuntu Mono"/>
+        </w:rPr>
+        <w:t>mentioned</w:t>
+      </w:r>
+      <w:proofErr w:type="spellEnd"/>
+      <w:r>
+        <w:rPr>
+          <w:rFonts w:ascii="Ubuntu Mono" w:hAnsi="Ubuntu Mono"/>
+        </w:rPr>
+        <w:t xml:space="preserve">, in </w:t>
+      </w:r>
+      <w:proofErr w:type="spellStart"/>
+      <w:r>
+        <w:rPr>
+          <w:rFonts w:ascii="Ubuntu Mono" w:hAnsi="Ubuntu Mono"/>
+        </w:rPr>
+        <w:t>which</w:t>
+      </w:r>
+      <w:proofErr w:type="spellEnd"/>
+      <w:r>
+        <w:rPr>
+          <w:rFonts w:ascii="Ubuntu Mono" w:hAnsi="Ubuntu Mono"/>
+        </w:rPr>
+        <w:t xml:space="preserve"> a </w:t>
+      </w:r>
+      <w:proofErr w:type="spellStart"/>
+      <w:r>
+        <w:rPr>
+          <w:rFonts w:ascii="Ubuntu Mono" w:hAnsi="Ubuntu Mono"/>
+        </w:rPr>
+        <w:t>player</w:t>
+      </w:r>
+      <w:proofErr w:type="spellEnd"/>
+      <w:r>
+        <w:rPr>
+          <w:rFonts w:ascii="Ubuntu Mono" w:hAnsi="Ubuntu Mono"/>
+        </w:rPr>
+        <w:t xml:space="preserve"> loses </w:t>
+      </w:r>
+      <w:proofErr w:type="spellStart"/>
+      <w:r>
+        <w:rPr>
+          <w:rFonts w:ascii="Ubuntu Mono" w:hAnsi="Ubuntu Mono"/>
+        </w:rPr>
+        <w:t>points</w:t>
+      </w:r>
+      <w:proofErr w:type="spellEnd"/>
+      <w:r>
+        <w:rPr>
+          <w:rFonts w:ascii="Ubuntu Mono" w:hAnsi="Ubuntu Mono"/>
+        </w:rPr>
+        <w:t xml:space="preserve"> (</w:t>
+      </w:r>
+      <w:proofErr w:type="spellStart"/>
+      <w:r>
+        <w:rPr>
+          <w:rFonts w:ascii="Ubuntu Mono" w:hAnsi="Ubuntu Mono"/>
+        </w:rPr>
+        <w:t>If</w:t>
+      </w:r>
+      <w:proofErr w:type="spellEnd"/>
+      <w:r>
+        <w:rPr>
+          <w:rFonts w:ascii="Ubuntu Mono" w:hAnsi="Ubuntu Mono"/>
+        </w:rPr>
+        <w:t xml:space="preserve"> not </w:t>
+      </w:r>
+      <w:proofErr w:type="spellStart"/>
+      <w:r>
+        <w:rPr>
+          <w:rFonts w:ascii="Ubuntu Mono" w:hAnsi="Ubuntu Mono"/>
+        </w:rPr>
+        <w:t>cheating</w:t>
+      </w:r>
+      <w:proofErr w:type="spellEnd"/>
+      <w:r>
+        <w:rPr>
+          <w:rFonts w:ascii="Ubuntu Mono" w:hAnsi="Ubuntu Mono"/>
+        </w:rPr>
+        <w:t xml:space="preserve">). </w:t>
+      </w:r>
+      <w:proofErr w:type="spellStart"/>
+      <w:r>
+        <w:rPr>
+          <w:rFonts w:ascii="Ubuntu Mono" w:hAnsi="Ubuntu Mono"/>
+        </w:rPr>
+        <w:t>Otherwise</w:t>
+      </w:r>
+      <w:proofErr w:type="spellEnd"/>
+      <w:r>
+        <w:rPr>
+          <w:rFonts w:ascii="Ubuntu Mono" w:hAnsi="Ubuntu Mono"/>
+        </w:rPr>
+        <w:t xml:space="preserve">, </w:t>
+      </w:r>
+      <w:proofErr w:type="spellStart"/>
+      <w:r>
+        <w:rPr>
+          <w:rFonts w:ascii="Ubuntu Mono" w:hAnsi="Ubuntu Mono"/>
+        </w:rPr>
+        <w:t>it</w:t>
+      </w:r>
+      <w:proofErr w:type="spellEnd"/>
+      <w:r>
+        <w:rPr>
+          <w:rFonts w:ascii="Ubuntu Mono" w:hAnsi="Ubuntu Mono"/>
+        </w:rPr>
+        <w:t xml:space="preserve"> </w:t>
+      </w:r>
+      <w:proofErr w:type="spellStart"/>
+      <w:r>
+        <w:rPr>
+          <w:rFonts w:ascii="Ubuntu Mono" w:hAnsi="Ubuntu Mono"/>
+        </w:rPr>
+        <w:t>could</w:t>
+      </w:r>
+      <w:proofErr w:type="spellEnd"/>
+      <w:r>
+        <w:rPr>
+          <w:rFonts w:ascii="Ubuntu Mono" w:hAnsi="Ubuntu Mono"/>
+        </w:rPr>
+        <w:t xml:space="preserve"> </w:t>
+      </w:r>
+      <w:proofErr w:type="spellStart"/>
+      <w:r>
+        <w:rPr>
+          <w:rFonts w:ascii="Ubuntu Mono" w:hAnsi="Ubuntu Mono"/>
+        </w:rPr>
+        <w:t>be</w:t>
+      </w:r>
+      <w:proofErr w:type="spellEnd"/>
+      <w:r>
+        <w:rPr>
+          <w:rFonts w:ascii="Ubuntu Mono" w:hAnsi="Ubuntu Mono"/>
+        </w:rPr>
+        <w:t xml:space="preserve"> </w:t>
+      </w:r>
+      <w:proofErr w:type="spellStart"/>
+      <w:r>
+        <w:rPr>
+          <w:rFonts w:ascii="Ubuntu Mono" w:hAnsi="Ubuntu Mono"/>
+        </w:rPr>
+        <w:t>very</w:t>
+      </w:r>
+      <w:proofErr w:type="spellEnd"/>
+      <w:r>
+        <w:rPr>
+          <w:rFonts w:ascii="Ubuntu Mono" w:hAnsi="Ubuntu Mono"/>
+        </w:rPr>
+        <w:t xml:space="preserve"> </w:t>
+      </w:r>
+      <w:proofErr w:type="spellStart"/>
+      <w:r>
+        <w:rPr>
+          <w:rFonts w:ascii="Ubuntu Mono" w:hAnsi="Ubuntu Mono"/>
+        </w:rPr>
+        <w:t>boring</w:t>
+      </w:r>
+      <w:proofErr w:type="spellEnd"/>
+      <w:r>
+        <w:rPr>
+          <w:rFonts w:ascii="Ubuntu Mono" w:hAnsi="Ubuntu Mono"/>
+        </w:rPr>
+        <w:t xml:space="preserve"> </w:t>
+      </w:r>
+      <w:proofErr w:type="spellStart"/>
+      <w:r>
+        <w:rPr>
+          <w:rFonts w:ascii="Ubuntu Mono" w:hAnsi="Ubuntu Mono"/>
+        </w:rPr>
+        <w:t>to</w:t>
+      </w:r>
+      <w:proofErr w:type="spellEnd"/>
+      <w:r>
+        <w:rPr>
+          <w:rFonts w:ascii="Ubuntu Mono" w:hAnsi="Ubuntu Mono"/>
+        </w:rPr>
+        <w:t xml:space="preserve"> </w:t>
+      </w:r>
+      <w:proofErr w:type="spellStart"/>
+      <w:r>
+        <w:rPr>
+          <w:rFonts w:ascii="Ubuntu Mono" w:hAnsi="Ubuntu Mono"/>
+        </w:rPr>
+        <w:t>read</w:t>
+      </w:r>
+      <w:proofErr w:type="spellEnd"/>
+      <w:r>
+        <w:rPr>
+          <w:rFonts w:ascii="Ubuntu Mono" w:hAnsi="Ubuntu Mono"/>
+        </w:rPr>
+        <w:t xml:space="preserve"> </w:t>
+      </w:r>
+      <w:proofErr w:type="spellStart"/>
+      <w:r>
+        <w:rPr>
+          <w:rFonts w:ascii="Ubuntu Mono" w:hAnsi="Ubuntu Mono"/>
+        </w:rPr>
+        <w:t>those</w:t>
+      </w:r>
+      <w:proofErr w:type="spellEnd"/>
+      <w:r>
+        <w:rPr>
+          <w:rFonts w:ascii="Ubuntu Mono" w:hAnsi="Ubuntu Mono"/>
+        </w:rPr>
+        <w:t xml:space="preserve"> </w:t>
+      </w:r>
+      <w:proofErr w:type="spellStart"/>
+      <w:r>
+        <w:rPr>
+          <w:rFonts w:ascii="Ubuntu Mono" w:hAnsi="Ubuntu Mono"/>
+        </w:rPr>
+        <w:t>tables</w:t>
+      </w:r>
+      <w:proofErr w:type="spellEnd"/>
+      <w:r>
+        <w:rPr>
+          <w:rFonts w:ascii="Ubuntu Mono" w:hAnsi="Ubuntu Mono"/>
+        </w:rPr>
+        <w:t xml:space="preserve">. The </w:t>
+      </w:r>
+      <w:proofErr w:type="spellStart"/>
+      <w:r>
+        <w:rPr>
+          <w:rFonts w:ascii="Ubuntu Mono" w:hAnsi="Ubuntu Mono"/>
+        </w:rPr>
+        <w:t>points</w:t>
+      </w:r>
+      <w:proofErr w:type="spellEnd"/>
+      <w:r>
+        <w:rPr>
+          <w:rFonts w:ascii="Ubuntu Mono" w:hAnsi="Ubuntu Mono"/>
+        </w:rPr>
+        <w:t xml:space="preserve"> </w:t>
+      </w:r>
+      <w:proofErr w:type="spellStart"/>
+      <w:r>
+        <w:rPr>
+          <w:rFonts w:ascii="Ubuntu Mono" w:hAnsi="Ubuntu Mono"/>
+        </w:rPr>
+        <w:t>are</w:t>
+      </w:r>
+      <w:proofErr w:type="spellEnd"/>
+      <w:r>
+        <w:rPr>
+          <w:rFonts w:ascii="Ubuntu Mono" w:hAnsi="Ubuntu Mono"/>
+        </w:rPr>
+        <w:t xml:space="preserve"> </w:t>
+      </w:r>
+      <w:proofErr w:type="spellStart"/>
+      <w:r>
+        <w:rPr>
+          <w:rFonts w:ascii="Ubuntu Mono" w:hAnsi="Ubuntu Mono"/>
+        </w:rPr>
+        <w:t>saved</w:t>
+      </w:r>
+      <w:proofErr w:type="spellEnd"/>
+      <w:r>
+        <w:rPr>
+          <w:rFonts w:ascii="Ubuntu Mono" w:hAnsi="Ubuntu Mono"/>
+        </w:rPr>
+        <w:t xml:space="preserve"> after </w:t>
+      </w:r>
+      <w:proofErr w:type="spellStart"/>
+      <w:r>
+        <w:rPr>
+          <w:rFonts w:ascii="Ubuntu Mono" w:hAnsi="Ubuntu Mono"/>
+        </w:rPr>
+        <w:t>every</w:t>
+      </w:r>
+      <w:proofErr w:type="spellEnd"/>
+      <w:r>
+        <w:rPr>
+          <w:rFonts w:ascii="Ubuntu Mono" w:hAnsi="Ubuntu Mono"/>
+        </w:rPr>
+        <w:t xml:space="preserve"> </w:t>
+      </w:r>
+      <w:proofErr w:type="spellStart"/>
+      <w:r>
+        <w:rPr>
+          <w:rFonts w:ascii="Ubuntu Mono" w:hAnsi="Ubuntu Mono"/>
+        </w:rPr>
+        <w:t>round</w:t>
+      </w:r>
+      <w:proofErr w:type="spellEnd"/>
+      <w:r>
+        <w:rPr>
+          <w:rFonts w:ascii="Ubuntu Mono" w:hAnsi="Ubuntu Mono"/>
+        </w:rPr>
+        <w:t xml:space="preserve"> a </w:t>
+      </w:r>
+      <w:proofErr w:type="spellStart"/>
+      <w:r>
+        <w:rPr>
+          <w:rFonts w:ascii="Ubuntu Mono" w:hAnsi="Ubuntu Mono"/>
+        </w:rPr>
+        <w:t>player</w:t>
+      </w:r>
+      <w:proofErr w:type="spellEnd"/>
+      <w:r>
+        <w:rPr>
+          <w:rFonts w:ascii="Ubuntu Mono" w:hAnsi="Ubuntu Mono"/>
+        </w:rPr>
+        <w:t xml:space="preserve"> </w:t>
+      </w:r>
+      <w:proofErr w:type="spellStart"/>
+      <w:r>
+        <w:rPr>
+          <w:rFonts w:ascii="Ubuntu Mono" w:hAnsi="Ubuntu Mono"/>
+        </w:rPr>
+        <w:t>does</w:t>
+      </w:r>
+      <w:proofErr w:type="spellEnd"/>
+      <w:r>
+        <w:rPr>
+          <w:rFonts w:ascii="Ubuntu Mono" w:hAnsi="Ubuntu Mono"/>
+        </w:rPr>
+        <w:t xml:space="preserve"> </w:t>
+      </w:r>
+      <w:proofErr w:type="spellStart"/>
+      <w:r>
+        <w:rPr>
+          <w:rFonts w:ascii="Ubuntu Mono" w:hAnsi="Ubuntu Mono"/>
+        </w:rPr>
+        <w:t>no</w:t>
+      </w:r>
+      <w:proofErr w:type="spellEnd"/>
+      <w:r>
+        <w:rPr>
+          <w:rFonts w:ascii="Ubuntu Mono" w:hAnsi="Ubuntu Mono"/>
+        </w:rPr>
+        <w:t xml:space="preserve"> </w:t>
+      </w:r>
+      <w:proofErr w:type="spellStart"/>
+      <w:r>
+        <w:rPr>
+          <w:rFonts w:ascii="Ubuntu Mono" w:hAnsi="Ubuntu Mono"/>
+        </w:rPr>
+        <w:t>believe</w:t>
+      </w:r>
+      <w:proofErr w:type="spellEnd"/>
+      <w:r>
+        <w:rPr>
+          <w:rFonts w:ascii="Ubuntu Mono" w:hAnsi="Ubuntu Mono"/>
+        </w:rPr>
+        <w:t xml:space="preserve"> </w:t>
+      </w:r>
+      <w:proofErr w:type="spellStart"/>
+      <w:r>
+        <w:rPr>
+          <w:rFonts w:ascii="Ubuntu Mono" w:hAnsi="Ubuntu Mono"/>
+        </w:rPr>
+        <w:t>the</w:t>
+      </w:r>
+      <w:proofErr w:type="spellEnd"/>
+      <w:r>
+        <w:rPr>
+          <w:rFonts w:ascii="Ubuntu Mono" w:hAnsi="Ubuntu Mono"/>
+        </w:rPr>
+        <w:t xml:space="preserve"> last </w:t>
+      </w:r>
+      <w:proofErr w:type="spellStart"/>
+      <w:r>
+        <w:rPr>
+          <w:rFonts w:ascii="Ubuntu Mono" w:hAnsi="Ubuntu Mono"/>
+        </w:rPr>
+        <w:t>number</w:t>
+      </w:r>
+      <w:proofErr w:type="spellEnd"/>
+      <w:r>
+        <w:rPr>
+          <w:rFonts w:ascii="Ubuntu Mono" w:hAnsi="Ubuntu Mono"/>
+        </w:rPr>
+        <w:t xml:space="preserve">. </w:t>
+      </w:r>
+      <w:proofErr w:type="spellStart"/>
+      <w:r>
+        <w:rPr>
+          <w:rFonts w:ascii="Ubuntu Mono" w:hAnsi="Ubuntu Mono"/>
+        </w:rPr>
+        <w:t>They</w:t>
+      </w:r>
+      <w:proofErr w:type="spellEnd"/>
+      <w:r>
+        <w:rPr>
+          <w:rFonts w:ascii="Ubuntu Mono" w:hAnsi="Ubuntu Mono"/>
+        </w:rPr>
+        <w:t xml:space="preserve"> </w:t>
+      </w:r>
+      <w:proofErr w:type="spellStart"/>
+      <w:r>
+        <w:rPr>
+          <w:rFonts w:ascii="Ubuntu Mono" w:hAnsi="Ubuntu Mono"/>
+        </w:rPr>
+        <w:t>are</w:t>
+      </w:r>
+      <w:proofErr w:type="spellEnd"/>
+      <w:r>
+        <w:rPr>
+          <w:rFonts w:ascii="Ubuntu Mono" w:hAnsi="Ubuntu Mono"/>
+        </w:rPr>
+        <w:t xml:space="preserve"> not in </w:t>
+      </w:r>
+      <w:proofErr w:type="spellStart"/>
+      <w:r>
+        <w:rPr>
+          <w:rFonts w:ascii="Ubuntu Mono" w:hAnsi="Ubuntu Mono"/>
+        </w:rPr>
+        <w:t>one</w:t>
+      </w:r>
+      <w:proofErr w:type="spellEnd"/>
+      <w:r>
+        <w:rPr>
+          <w:rFonts w:ascii="Ubuntu Mono" w:hAnsi="Ubuntu Mono"/>
+        </w:rPr>
+        <w:t xml:space="preserve"> </w:t>
+      </w:r>
+      <w:proofErr w:type="spellStart"/>
+      <w:r>
+        <w:rPr>
+          <w:rFonts w:ascii="Ubuntu Mono" w:hAnsi="Ubuntu Mono"/>
+        </w:rPr>
+        <w:t>big</w:t>
+      </w:r>
+      <w:proofErr w:type="spellEnd"/>
+      <w:r>
+        <w:rPr>
+          <w:rFonts w:ascii="Ubuntu Mono" w:hAnsi="Ubuntu Mono"/>
+        </w:rPr>
+        <w:t xml:space="preserve"> </w:t>
+      </w:r>
+      <w:proofErr w:type="spellStart"/>
+      <w:r>
+        <w:rPr>
+          <w:rFonts w:ascii="Ubuntu Mono" w:hAnsi="Ubuntu Mono"/>
+        </w:rPr>
+        <w:t>table</w:t>
+      </w:r>
+      <w:proofErr w:type="spellEnd"/>
+      <w:r>
+        <w:rPr>
+          <w:rFonts w:ascii="Ubuntu Mono" w:hAnsi="Ubuntu Mono"/>
+        </w:rPr>
+        <w:t xml:space="preserve">, </w:t>
+      </w:r>
+      <w:proofErr w:type="spellStart"/>
+      <w:r>
+        <w:rPr>
+          <w:rFonts w:ascii="Ubuntu Mono" w:hAnsi="Ubuntu Mono"/>
+        </w:rPr>
+        <w:t>because</w:t>
+      </w:r>
+      <w:proofErr w:type="spellEnd"/>
+      <w:r>
+        <w:rPr>
+          <w:rFonts w:ascii="Ubuntu Mono" w:hAnsi="Ubuntu Mono"/>
+        </w:rPr>
+        <w:t xml:space="preserve"> </w:t>
+      </w:r>
+      <w:proofErr w:type="spellStart"/>
+      <w:r>
+        <w:rPr>
+          <w:rFonts w:ascii="Ubuntu Mono" w:hAnsi="Ubuntu Mono"/>
+        </w:rPr>
+        <w:t>the</w:t>
+      </w:r>
+      <w:proofErr w:type="spellEnd"/>
+      <w:r>
+        <w:rPr>
+          <w:rFonts w:ascii="Ubuntu Mono" w:hAnsi="Ubuntu Mono"/>
+        </w:rPr>
+        <w:t xml:space="preserve"> </w:t>
+      </w:r>
+      <w:proofErr w:type="spellStart"/>
+      <w:r>
+        <w:rPr>
+          <w:rFonts w:ascii="Ubuntu Mono" w:hAnsi="Ubuntu Mono"/>
+        </w:rPr>
+        <w:t>names</w:t>
+      </w:r>
+      <w:proofErr w:type="spellEnd"/>
+      <w:r>
+        <w:rPr>
+          <w:rFonts w:ascii="Ubuntu Mono" w:hAnsi="Ubuntu Mono"/>
+        </w:rPr>
+        <w:t xml:space="preserve"> </w:t>
+      </w:r>
+      <w:proofErr w:type="spellStart"/>
+      <w:r>
+        <w:rPr>
+          <w:rFonts w:ascii="Ubuntu Mono" w:hAnsi="Ubuntu Mono"/>
+        </w:rPr>
+        <w:t>can</w:t>
+      </w:r>
+      <w:proofErr w:type="spellEnd"/>
+      <w:r>
+        <w:rPr>
+          <w:rFonts w:ascii="Ubuntu Mono" w:hAnsi="Ubuntu Mono"/>
+        </w:rPr>
+        <w:t xml:space="preserve"> </w:t>
+      </w:r>
+      <w:proofErr w:type="spellStart"/>
+      <w:r>
+        <w:rPr>
+          <w:rFonts w:ascii="Ubuntu Mono" w:hAnsi="Ubuntu Mono"/>
+        </w:rPr>
+        <w:t>be</w:t>
+      </w:r>
+      <w:proofErr w:type="spellEnd"/>
+      <w:r>
+        <w:rPr>
+          <w:rFonts w:ascii="Ubuntu Mono" w:hAnsi="Ubuntu Mono"/>
+        </w:rPr>
+        <w:t xml:space="preserve"> </w:t>
+      </w:r>
+      <w:proofErr w:type="spellStart"/>
+      <w:r>
+        <w:rPr>
+          <w:rFonts w:ascii="Ubuntu Mono" w:hAnsi="Ubuntu Mono"/>
+        </w:rPr>
+        <w:t>very</w:t>
+      </w:r>
+      <w:proofErr w:type="spellEnd"/>
+      <w:r>
+        <w:rPr>
+          <w:rFonts w:ascii="Ubuntu Mono" w:hAnsi="Ubuntu Mono"/>
+        </w:rPr>
+        <w:t xml:space="preserve"> </w:t>
+      </w:r>
+      <w:proofErr w:type="spellStart"/>
+      <w:r>
+        <w:rPr>
+          <w:rFonts w:ascii="Ubuntu Mono" w:hAnsi="Ubuntu Mono"/>
+        </w:rPr>
+        <w:t>long</w:t>
+      </w:r>
+      <w:proofErr w:type="spellEnd"/>
+      <w:r>
+        <w:rPr>
+          <w:rFonts w:ascii="Ubuntu Mono" w:hAnsi="Ubuntu Mono"/>
+        </w:rPr>
+        <w:t xml:space="preserve"> so </w:t>
+      </w:r>
+      <w:proofErr w:type="spellStart"/>
+      <w:r>
+        <w:rPr>
+          <w:rFonts w:ascii="Ubuntu Mono" w:hAnsi="Ubuntu Mono"/>
+        </w:rPr>
+        <w:t>the</w:t>
+      </w:r>
+      <w:proofErr w:type="spellEnd"/>
+      <w:r>
+        <w:rPr>
+          <w:rFonts w:ascii="Ubuntu Mono" w:hAnsi="Ubuntu Mono"/>
+        </w:rPr>
+        <w:t xml:space="preserve"> </w:t>
+      </w:r>
+      <w:proofErr w:type="spellStart"/>
+      <w:r>
+        <w:rPr>
+          <w:rFonts w:ascii="Ubuntu Mono" w:hAnsi="Ubuntu Mono"/>
+        </w:rPr>
+        <w:t>tables</w:t>
+      </w:r>
+      <w:proofErr w:type="spellEnd"/>
+      <w:r>
+        <w:rPr>
+          <w:rFonts w:ascii="Ubuntu Mono" w:hAnsi="Ubuntu Mono"/>
+        </w:rPr>
+        <w:t xml:space="preserve"> </w:t>
+      </w:r>
+      <w:proofErr w:type="spellStart"/>
+      <w:r>
+        <w:rPr>
+          <w:rFonts w:ascii="Ubuntu Mono" w:hAnsi="Ubuntu Mono"/>
+        </w:rPr>
+        <w:t>would</w:t>
+      </w:r>
+      <w:proofErr w:type="spellEnd"/>
+      <w:r>
+        <w:rPr>
+          <w:rFonts w:ascii="Ubuntu Mono" w:hAnsi="Ubuntu Mono"/>
+        </w:rPr>
+        <w:t xml:space="preserve"> </w:t>
+      </w:r>
+      <w:proofErr w:type="spellStart"/>
+      <w:r>
+        <w:rPr>
+          <w:rFonts w:ascii="Ubuntu Mono" w:hAnsi="Ubuntu Mono"/>
+        </w:rPr>
+        <w:t>be</w:t>
+      </w:r>
+      <w:proofErr w:type="spellEnd"/>
+      <w:r>
+        <w:rPr>
+          <w:rFonts w:ascii="Ubuntu Mono" w:hAnsi="Ubuntu Mono"/>
+        </w:rPr>
+        <w:t xml:space="preserve"> </w:t>
+      </w:r>
+      <w:proofErr w:type="spellStart"/>
+      <w:r>
+        <w:rPr>
+          <w:rFonts w:ascii="Ubuntu Mono" w:hAnsi="Ubuntu Mono"/>
+        </w:rPr>
+        <w:t>very</w:t>
+      </w:r>
+      <w:proofErr w:type="spellEnd"/>
+      <w:r>
+        <w:rPr>
+          <w:rFonts w:ascii="Ubuntu Mono" w:hAnsi="Ubuntu Mono"/>
+        </w:rPr>
+        <w:t xml:space="preserve"> large. The </w:t>
+      </w:r>
+      <w:proofErr w:type="spellStart"/>
+      <w:r>
+        <w:rPr>
+          <w:rFonts w:ascii="Ubuntu Mono" w:hAnsi="Ubuntu Mono"/>
+        </w:rPr>
+        <w:t>console</w:t>
+      </w:r>
+      <w:proofErr w:type="spellEnd"/>
+      <w:r>
+        <w:rPr>
+          <w:rFonts w:ascii="Ubuntu Mono" w:hAnsi="Ubuntu Mono"/>
+        </w:rPr>
+        <w:t xml:space="preserve"> </w:t>
+      </w:r>
+      <w:proofErr w:type="spellStart"/>
+      <w:r>
+        <w:rPr>
+          <w:rFonts w:ascii="Ubuntu Mono" w:hAnsi="Ubuntu Mono"/>
+        </w:rPr>
+        <w:t>or</w:t>
+      </w:r>
+      <w:proofErr w:type="spellEnd"/>
+      <w:r>
+        <w:rPr>
+          <w:rFonts w:ascii="Ubuntu Mono" w:hAnsi="Ubuntu Mono"/>
+        </w:rPr>
+        <w:t xml:space="preserve"> </w:t>
+      </w:r>
+      <w:proofErr w:type="spellStart"/>
+      <w:r>
+        <w:rPr>
+          <w:rFonts w:ascii="Ubuntu Mono" w:hAnsi="Ubuntu Mono"/>
+        </w:rPr>
+        <w:t>the</w:t>
+      </w:r>
+      <w:proofErr w:type="spellEnd"/>
+      <w:r>
+        <w:rPr>
+          <w:rFonts w:ascii="Ubuntu Mono" w:hAnsi="Ubuntu Mono"/>
+        </w:rPr>
+        <w:t xml:space="preserve"> </w:t>
+      </w:r>
+      <w:proofErr w:type="spellStart"/>
+      <w:r>
+        <w:rPr>
+          <w:rFonts w:ascii="Ubuntu Mono" w:hAnsi="Ubuntu Mono"/>
+        </w:rPr>
+        <w:t>python</w:t>
+      </w:r>
+      <w:proofErr w:type="spellEnd"/>
+      <w:r>
+        <w:rPr>
+          <w:rFonts w:ascii="Ubuntu Mono" w:hAnsi="Ubuntu Mono"/>
+        </w:rPr>
+        <w:t xml:space="preserve"> </w:t>
+      </w:r>
+      <w:proofErr w:type="spellStart"/>
+      <w:r>
+        <w:rPr>
+          <w:rFonts w:ascii="Ubuntu Mono" w:hAnsi="Ubuntu Mono"/>
+        </w:rPr>
+        <w:t>shell</w:t>
+      </w:r>
+      <w:proofErr w:type="spellEnd"/>
+      <w:r>
+        <w:rPr>
+          <w:rFonts w:ascii="Ubuntu Mono" w:hAnsi="Ubuntu Mono"/>
+        </w:rPr>
+        <w:t xml:space="preserve"> </w:t>
+      </w:r>
+      <w:proofErr w:type="spellStart"/>
+      <w:r>
+        <w:rPr>
+          <w:rFonts w:ascii="Ubuntu Mono" w:hAnsi="Ubuntu Mono"/>
+        </w:rPr>
+        <w:t>has</w:t>
+      </w:r>
+      <w:proofErr w:type="spellEnd"/>
+      <w:r>
+        <w:rPr>
+          <w:rFonts w:ascii="Ubuntu Mono" w:hAnsi="Ubuntu Mono"/>
+        </w:rPr>
+        <w:t xml:space="preserve"> </w:t>
+      </w:r>
+      <w:proofErr w:type="spellStart"/>
+      <w:r>
+        <w:rPr>
+          <w:rFonts w:ascii="Ubuntu Mono" w:hAnsi="Ubuntu Mono"/>
+        </w:rPr>
+        <w:t>most</w:t>
+      </w:r>
+      <w:proofErr w:type="spellEnd"/>
+      <w:r>
+        <w:rPr>
+          <w:rFonts w:ascii="Ubuntu Mono" w:hAnsi="Ubuntu Mono"/>
+        </w:rPr>
+        <w:t xml:space="preserve"> </w:t>
+      </w:r>
+      <w:proofErr w:type="spellStart"/>
+      <w:r>
+        <w:rPr>
+          <w:rFonts w:ascii="Ubuntu Mono" w:hAnsi="Ubuntu Mono"/>
+        </w:rPr>
+        <w:t>of</w:t>
+      </w:r>
+      <w:proofErr w:type="spellEnd"/>
+      <w:r>
+        <w:rPr>
+          <w:rFonts w:ascii="Ubuntu Mono" w:hAnsi="Ubuntu Mono"/>
+        </w:rPr>
+        <w:t xml:space="preserve"> </w:t>
+      </w:r>
+      <w:proofErr w:type="spellStart"/>
+      <w:r>
+        <w:rPr>
+          <w:rFonts w:ascii="Ubuntu Mono" w:hAnsi="Ubuntu Mono"/>
+        </w:rPr>
+        <w:t>the</w:t>
+      </w:r>
+      <w:proofErr w:type="spellEnd"/>
+      <w:r>
+        <w:rPr>
+          <w:rFonts w:ascii="Ubuntu Mono" w:hAnsi="Ubuntu Mono"/>
+        </w:rPr>
+        <w:t xml:space="preserve"> time</w:t>
+      </w:r>
+      <w:r>
+        <w:rPr>
+          <w:rFonts w:ascii="Ubuntu Mono" w:hAnsi="Ubuntu Mono"/>
+        </w:rPr>
+        <w:t xml:space="preserve"> a</w:t>
+      </w:r>
+      <w:r>
+        <w:rPr>
+          <w:rFonts w:ascii="Ubuntu Mono" w:hAnsi="Ubuntu Mono"/>
+        </w:rPr>
+        <w:t xml:space="preserve"> </w:t>
+      </w:r>
+      <w:proofErr w:type="spellStart"/>
+      <w:r>
+        <w:rPr>
+          <w:rFonts w:ascii="Ubuntu Mono" w:hAnsi="Ubuntu Mono"/>
+        </w:rPr>
+        <w:t>small</w:t>
+      </w:r>
+      <w:proofErr w:type="spellEnd"/>
+      <w:r>
+        <w:rPr>
+          <w:rFonts w:ascii="Ubuntu Mono" w:hAnsi="Ubuntu Mono"/>
+        </w:rPr>
+        <w:t xml:space="preserve"> width. The </w:t>
+      </w:r>
+      <w:proofErr w:type="spellStart"/>
+      <w:r>
+        <w:rPr>
+          <w:rFonts w:ascii="Ubuntu Mono" w:hAnsi="Ubuntu Mono"/>
+        </w:rPr>
+        <w:t>table</w:t>
+      </w:r>
+      <w:proofErr w:type="spellEnd"/>
+      <w:r>
+        <w:rPr>
+          <w:rFonts w:ascii="Ubuntu Mono" w:hAnsi="Ubuntu Mono"/>
+        </w:rPr>
+        <w:t xml:space="preserve"> </w:t>
+      </w:r>
+      <w:proofErr w:type="spellStart"/>
+      <w:r>
+        <w:rPr>
+          <w:rFonts w:ascii="Ubuntu Mono" w:hAnsi="Ubuntu Mono"/>
+        </w:rPr>
+        <w:t>would</w:t>
+      </w:r>
+      <w:proofErr w:type="spellEnd"/>
+      <w:r>
+        <w:rPr>
+          <w:rFonts w:ascii="Ubuntu Mono" w:hAnsi="Ubuntu Mono"/>
+        </w:rPr>
+        <w:t xml:space="preserve"> </w:t>
+      </w:r>
+      <w:proofErr w:type="spellStart"/>
+      <w:r>
+        <w:rPr>
+          <w:rFonts w:ascii="Ubuntu Mono" w:hAnsi="Ubuntu Mono"/>
+        </w:rPr>
+        <w:t>be</w:t>
+      </w:r>
+      <w:proofErr w:type="spellEnd"/>
+      <w:r>
+        <w:rPr>
+          <w:rFonts w:ascii="Ubuntu Mono" w:hAnsi="Ubuntu Mono"/>
+        </w:rPr>
+        <w:t xml:space="preserve"> </w:t>
+      </w:r>
+      <w:proofErr w:type="spellStart"/>
+      <w:r>
+        <w:rPr>
+          <w:rFonts w:ascii="Ubuntu Mono" w:hAnsi="Ubuntu Mono"/>
+        </w:rPr>
+        <w:t>realy</w:t>
+      </w:r>
+      <w:proofErr w:type="spellEnd"/>
+      <w:r>
+        <w:rPr>
+          <w:rFonts w:ascii="Ubuntu Mono" w:hAnsi="Ubuntu Mono"/>
+        </w:rPr>
+        <w:t xml:space="preserve"> </w:t>
+      </w:r>
+      <w:proofErr w:type="spellStart"/>
+      <w:r>
+        <w:rPr>
+          <w:rFonts w:ascii="Ubuntu Mono" w:hAnsi="Ubuntu Mono"/>
+        </w:rPr>
+        <w:t>ugly</w:t>
+      </w:r>
+      <w:proofErr w:type="spellEnd"/>
+      <w:r>
+        <w:rPr>
+          <w:rFonts w:ascii="Ubuntu Mono" w:hAnsi="Ubuntu Mono"/>
+        </w:rPr>
+        <w:t xml:space="preserve">. </w:t>
+      </w:r>
+      <w:proofErr w:type="spellStart"/>
+      <w:r>
+        <w:rPr>
+          <w:rFonts w:ascii="Ubuntu Mono" w:hAnsi="Ubuntu Mono"/>
+        </w:rPr>
+        <w:t>For</w:t>
+      </w:r>
+      <w:proofErr w:type="spellEnd"/>
+      <w:r>
+        <w:rPr>
+          <w:rFonts w:ascii="Ubuntu Mono" w:hAnsi="Ubuntu Mono"/>
+        </w:rPr>
+        <w:t xml:space="preserve"> a </w:t>
+      </w:r>
+      <w:proofErr w:type="spellStart"/>
+      <w:r>
+        <w:rPr>
+          <w:rFonts w:ascii="Ubuntu Mono" w:hAnsi="Ubuntu Mono"/>
+        </w:rPr>
+        <w:t>better</w:t>
+      </w:r>
+      <w:proofErr w:type="spellEnd"/>
+      <w:r>
+        <w:rPr>
+          <w:rFonts w:ascii="Ubuntu Mono" w:hAnsi="Ubuntu Mono"/>
+        </w:rPr>
+        <w:t xml:space="preserve"> </w:t>
+      </w:r>
+      <w:proofErr w:type="spellStart"/>
+      <w:r>
+        <w:rPr>
+          <w:rFonts w:ascii="Ubuntu Mono" w:hAnsi="Ubuntu Mono"/>
+        </w:rPr>
+        <w:t>look</w:t>
+      </w:r>
+      <w:proofErr w:type="spellEnd"/>
+      <w:r>
+        <w:rPr>
+          <w:rFonts w:ascii="Ubuntu Mono" w:hAnsi="Ubuntu Mono"/>
+        </w:rPr>
+        <w:t xml:space="preserve">, </w:t>
+      </w:r>
+      <w:proofErr w:type="spellStart"/>
+      <w:r>
+        <w:rPr>
+          <w:rFonts w:ascii="Ubuntu Mono" w:hAnsi="Ubuntu Mono"/>
+        </w:rPr>
+        <w:t>the</w:t>
+      </w:r>
+      <w:proofErr w:type="spellEnd"/>
+      <w:r>
+        <w:rPr>
+          <w:rFonts w:ascii="Ubuntu Mono" w:hAnsi="Ubuntu Mono"/>
+        </w:rPr>
+        <w:t xml:space="preserve"> </w:t>
+      </w:r>
+      <w:proofErr w:type="spellStart"/>
+      <w:r>
+        <w:rPr>
+          <w:rFonts w:ascii="Ubuntu Mono" w:hAnsi="Ubuntu Mono"/>
+        </w:rPr>
+        <w:t>tables</w:t>
+      </w:r>
+      <w:proofErr w:type="spellEnd"/>
+      <w:r>
+        <w:rPr>
+          <w:rFonts w:ascii="Ubuntu Mono" w:hAnsi="Ubuntu Mono"/>
+        </w:rPr>
+        <w:t xml:space="preserve"> </w:t>
+      </w:r>
+      <w:proofErr w:type="spellStart"/>
+      <w:r>
+        <w:rPr>
+          <w:rFonts w:ascii="Ubuntu Mono" w:hAnsi="Ubuntu Mono"/>
+        </w:rPr>
+        <w:t>are</w:t>
+      </w:r>
+      <w:proofErr w:type="spellEnd"/>
+      <w:r>
+        <w:rPr>
+          <w:rFonts w:ascii="Ubuntu Mono" w:hAnsi="Ubuntu Mono"/>
+        </w:rPr>
+        <w:t xml:space="preserve"> </w:t>
+      </w:r>
+      <w:proofErr w:type="spellStart"/>
+      <w:r>
+        <w:rPr>
+          <w:rFonts w:ascii="Ubuntu Mono" w:hAnsi="Ubuntu Mono"/>
+        </w:rPr>
+        <w:t>formatted</w:t>
+      </w:r>
+      <w:proofErr w:type="spellEnd"/>
+      <w:r>
+        <w:rPr>
+          <w:rFonts w:ascii="Ubuntu Mono" w:hAnsi="Ubuntu Mono"/>
+        </w:rPr>
+        <w:t xml:space="preserve"> in a </w:t>
+      </w:r>
+      <w:proofErr w:type="spellStart"/>
+      <w:r>
+        <w:rPr>
+          <w:rFonts w:ascii="Ubuntu Mono" w:hAnsi="Ubuntu Mono"/>
+        </w:rPr>
+        <w:t>way</w:t>
+      </w:r>
+      <w:proofErr w:type="spellEnd"/>
+      <w:r>
+        <w:rPr>
+          <w:rFonts w:ascii="Ubuntu Mono" w:hAnsi="Ubuntu Mono"/>
+        </w:rPr>
+        <w:t xml:space="preserve">, </w:t>
+      </w:r>
+      <w:proofErr w:type="spellStart"/>
+      <w:r>
+        <w:rPr>
+          <w:rFonts w:ascii="Ubuntu Mono" w:hAnsi="Ubuntu Mono"/>
+        </w:rPr>
+        <w:t>the</w:t>
+      </w:r>
+      <w:proofErr w:type="spellEnd"/>
+      <w:r>
+        <w:rPr>
+          <w:rFonts w:ascii="Ubuntu Mono" w:hAnsi="Ubuntu Mono"/>
+        </w:rPr>
+        <w:t xml:space="preserve"> </w:t>
+      </w:r>
+      <w:proofErr w:type="spellStart"/>
+      <w:r>
+        <w:rPr>
+          <w:rFonts w:ascii="Ubuntu Mono" w:hAnsi="Ubuntu Mono"/>
+        </w:rPr>
+        <w:t>points</w:t>
+      </w:r>
+      <w:proofErr w:type="spellEnd"/>
+      <w:r>
+        <w:rPr>
+          <w:rFonts w:ascii="Ubuntu Mono" w:hAnsi="Ubuntu Mono"/>
+        </w:rPr>
+        <w:t xml:space="preserve"> </w:t>
+      </w:r>
+      <w:proofErr w:type="spellStart"/>
+      <w:r>
+        <w:rPr>
+          <w:rFonts w:ascii="Ubuntu Mono" w:hAnsi="Ubuntu Mono"/>
+        </w:rPr>
+        <w:t>are</w:t>
+      </w:r>
+      <w:proofErr w:type="spellEnd"/>
+      <w:r>
+        <w:rPr>
+          <w:rFonts w:ascii="Ubuntu Mono" w:hAnsi="Ubuntu Mono"/>
+        </w:rPr>
+        <w:t xml:space="preserve"> </w:t>
+      </w:r>
+      <w:proofErr w:type="spellStart"/>
+      <w:r>
+        <w:rPr>
+          <w:rFonts w:ascii="Ubuntu Mono" w:hAnsi="Ubuntu Mono"/>
+        </w:rPr>
+        <w:t>always</w:t>
+      </w:r>
+      <w:proofErr w:type="spellEnd"/>
+      <w:r>
+        <w:rPr>
+          <w:rFonts w:ascii="Ubuntu Mono" w:hAnsi="Ubuntu Mono"/>
+        </w:rPr>
+        <w:t xml:space="preserve"> in </w:t>
+      </w:r>
+      <w:proofErr w:type="spellStart"/>
+      <w:r>
+        <w:rPr>
+          <w:rFonts w:ascii="Ubuntu Mono" w:hAnsi="Ubuntu Mono"/>
+        </w:rPr>
+        <w:t>the</w:t>
+      </w:r>
+      <w:proofErr w:type="spellEnd"/>
+      <w:r>
+        <w:rPr>
+          <w:rFonts w:ascii="Ubuntu Mono" w:hAnsi="Ubuntu Mono"/>
+        </w:rPr>
+        <w:t xml:space="preserve"> same </w:t>
+      </w:r>
+      <w:proofErr w:type="spellStart"/>
+      <w:r>
+        <w:rPr>
+          <w:rFonts w:ascii="Ubuntu Mono" w:hAnsi="Ubuntu Mono"/>
+        </w:rPr>
+        <w:t>colums</w:t>
+      </w:r>
+      <w:proofErr w:type="spellEnd"/>
+      <w:r>
+        <w:rPr>
+          <w:rFonts w:ascii="Ubuntu Mono" w:hAnsi="Ubuntu Mono"/>
+        </w:rPr>
+        <w:t xml:space="preserve">. The </w:t>
+      </w:r>
+      <w:proofErr w:type="spellStart"/>
+      <w:r>
+        <w:rPr>
+          <w:rFonts w:ascii="Ubuntu Mono" w:hAnsi="Ubuntu Mono"/>
+        </w:rPr>
+        <w:t>rounds</w:t>
+      </w:r>
+      <w:proofErr w:type="spellEnd"/>
+      <w:r>
+        <w:rPr>
+          <w:rFonts w:ascii="Ubuntu Mono" w:hAnsi="Ubuntu Mono"/>
+        </w:rPr>
+        <w:t xml:space="preserve"> </w:t>
+      </w:r>
+      <w:proofErr w:type="spellStart"/>
+      <w:r>
+        <w:rPr>
+          <w:rFonts w:ascii="Ubuntu Mono" w:hAnsi="Ubuntu Mono"/>
+        </w:rPr>
+        <w:t>have</w:t>
+      </w:r>
+      <w:proofErr w:type="spellEnd"/>
+      <w:r>
+        <w:rPr>
+          <w:rFonts w:ascii="Ubuntu Mono" w:hAnsi="Ubuntu Mono"/>
+        </w:rPr>
+        <w:t xml:space="preserve"> </w:t>
+      </w:r>
+      <w:proofErr w:type="spellStart"/>
+      <w:r>
+        <w:rPr>
+          <w:rFonts w:ascii="Ubuntu Mono" w:hAnsi="Ubuntu Mono"/>
+        </w:rPr>
+        <w:t>to</w:t>
+      </w:r>
+      <w:proofErr w:type="spellEnd"/>
+      <w:r>
+        <w:rPr>
+          <w:rFonts w:ascii="Ubuntu Mono" w:hAnsi="Ubuntu Mono"/>
+        </w:rPr>
+        <w:t xml:space="preserve"> </w:t>
+      </w:r>
+      <w:proofErr w:type="spellStart"/>
+      <w:r>
+        <w:rPr>
+          <w:rFonts w:ascii="Ubuntu Mono" w:hAnsi="Ubuntu Mono"/>
+        </w:rPr>
+        <w:t>be</w:t>
+      </w:r>
+      <w:proofErr w:type="spellEnd"/>
+      <w:r>
+        <w:rPr>
+          <w:rFonts w:ascii="Ubuntu Mono" w:hAnsi="Ubuntu Mono"/>
+        </w:rPr>
+        <w:t xml:space="preserve"> </w:t>
+      </w:r>
+      <w:proofErr w:type="spellStart"/>
+      <w:r>
+        <w:rPr>
+          <w:rFonts w:ascii="Ubuntu Mono" w:hAnsi="Ubuntu Mono"/>
+        </w:rPr>
+        <w:t>lesser</w:t>
+      </w:r>
+      <w:proofErr w:type="spellEnd"/>
+      <w:r>
+        <w:rPr>
+          <w:rFonts w:ascii="Ubuntu Mono" w:hAnsi="Ubuntu Mono"/>
+        </w:rPr>
+        <w:t xml:space="preserve"> </w:t>
+      </w:r>
+      <w:proofErr w:type="spellStart"/>
+      <w:r>
+        <w:rPr>
+          <w:rFonts w:ascii="Ubuntu Mono" w:hAnsi="Ubuntu Mono"/>
+        </w:rPr>
+        <w:t>than</w:t>
+      </w:r>
+      <w:proofErr w:type="spellEnd"/>
+      <w:r>
+        <w:rPr>
+          <w:rFonts w:ascii="Ubuntu Mono" w:hAnsi="Ubuntu Mono"/>
+        </w:rPr>
+        <w:t xml:space="preserve"> 10000 </w:t>
+      </w:r>
+      <w:proofErr w:type="spellStart"/>
+      <w:r>
+        <w:rPr>
+          <w:rFonts w:ascii="Ubuntu Mono" w:hAnsi="Ubuntu Mono"/>
+        </w:rPr>
+        <w:t>to</w:t>
+      </w:r>
+      <w:proofErr w:type="spellEnd"/>
+      <w:r>
+        <w:rPr>
+          <w:rFonts w:ascii="Ubuntu Mono" w:hAnsi="Ubuntu Mono"/>
+        </w:rPr>
+        <w:t xml:space="preserve"> </w:t>
+      </w:r>
+      <w:proofErr w:type="spellStart"/>
+      <w:r>
+        <w:rPr>
+          <w:rFonts w:ascii="Ubuntu Mono" w:hAnsi="Ubuntu Mono"/>
+        </w:rPr>
+        <w:t>make</w:t>
+      </w:r>
+      <w:proofErr w:type="spellEnd"/>
+      <w:r>
+        <w:rPr>
+          <w:rFonts w:ascii="Ubuntu Mono" w:hAnsi="Ubuntu Mono"/>
+        </w:rPr>
+        <w:t xml:space="preserve"> </w:t>
+      </w:r>
+      <w:proofErr w:type="spellStart"/>
+      <w:r>
+        <w:rPr>
+          <w:rFonts w:ascii="Ubuntu Mono" w:hAnsi="Ubuntu Mono"/>
+        </w:rPr>
+        <w:t>sure</w:t>
+      </w:r>
+      <w:proofErr w:type="spellEnd"/>
+      <w:r>
+        <w:rPr>
+          <w:rFonts w:ascii="Ubuntu Mono" w:hAnsi="Ubuntu Mono"/>
+        </w:rPr>
+        <w:t xml:space="preserve"> </w:t>
+      </w:r>
+      <w:proofErr w:type="spellStart"/>
+      <w:r>
+        <w:rPr>
+          <w:rFonts w:ascii="Ubuntu Mono" w:hAnsi="Ubuntu Mono"/>
+        </w:rPr>
+        <w:t>the</w:t>
+      </w:r>
+      <w:proofErr w:type="spellEnd"/>
+      <w:r>
+        <w:rPr>
+          <w:rFonts w:ascii="Ubuntu Mono" w:hAnsi="Ubuntu Mono"/>
+        </w:rPr>
+        <w:t xml:space="preserve"> </w:t>
+      </w:r>
+      <w:proofErr w:type="spellStart"/>
+      <w:r>
+        <w:rPr>
+          <w:rFonts w:ascii="Ubuntu Mono" w:hAnsi="Ubuntu Mono"/>
+        </w:rPr>
+        <w:t>table</w:t>
+      </w:r>
+      <w:proofErr w:type="spellEnd"/>
+      <w:r>
+        <w:rPr>
+          <w:rFonts w:ascii="Ubuntu Mono" w:hAnsi="Ubuntu Mono"/>
+        </w:rPr>
+        <w:t xml:space="preserve"> </w:t>
+      </w:r>
+      <w:proofErr w:type="spellStart"/>
+      <w:r>
+        <w:rPr>
+          <w:rFonts w:ascii="Ubuntu Mono" w:hAnsi="Ubuntu Mono"/>
+        </w:rPr>
+        <w:t>looks</w:t>
+      </w:r>
+      <w:proofErr w:type="spellEnd"/>
+      <w:r>
+        <w:rPr>
+          <w:rFonts w:ascii="Ubuntu Mono" w:hAnsi="Ubuntu Mono"/>
+        </w:rPr>
+        <w:t xml:space="preserve"> </w:t>
+      </w:r>
+      <w:proofErr w:type="spellStart"/>
+      <w:r>
+        <w:rPr>
+          <w:rFonts w:ascii="Ubuntu Mono" w:hAnsi="Ubuntu Mono"/>
+        </w:rPr>
+        <w:t>that</w:t>
+      </w:r>
+      <w:proofErr w:type="spellEnd"/>
+      <w:r>
+        <w:rPr>
+          <w:rFonts w:ascii="Ubuntu Mono" w:hAnsi="Ubuntu Mono"/>
+        </w:rPr>
+        <w:t xml:space="preserve"> nice. But </w:t>
+      </w:r>
+      <w:proofErr w:type="spellStart"/>
+      <w:r>
+        <w:rPr>
+          <w:rFonts w:ascii="Ubuntu Mono" w:hAnsi="Ubuntu Mono"/>
+        </w:rPr>
+        <w:t>first</w:t>
+      </w:r>
+      <w:proofErr w:type="spellEnd"/>
+      <w:r>
+        <w:rPr>
+          <w:rFonts w:ascii="Ubuntu Mono" w:hAnsi="Ubuntu Mono"/>
+        </w:rPr>
+        <w:t xml:space="preserve">, </w:t>
+      </w:r>
+      <w:proofErr w:type="spellStart"/>
+      <w:r>
+        <w:rPr>
+          <w:rFonts w:ascii="Ubuntu Mono" w:hAnsi="Ubuntu Mono"/>
+        </w:rPr>
+        <w:t>nobody</w:t>
+      </w:r>
+      <w:proofErr w:type="spellEnd"/>
+      <w:r>
+        <w:rPr>
+          <w:rFonts w:ascii="Ubuntu Mono" w:hAnsi="Ubuntu Mono"/>
+        </w:rPr>
+        <w:t xml:space="preserve"> </w:t>
+      </w:r>
+      <w:proofErr w:type="spellStart"/>
+      <w:r>
+        <w:rPr>
+          <w:rFonts w:ascii="Ubuntu Mono" w:hAnsi="Ubuntu Mono"/>
+        </w:rPr>
+        <w:t>with</w:t>
+      </w:r>
+      <w:proofErr w:type="spellEnd"/>
+      <w:r>
+        <w:rPr>
+          <w:rFonts w:ascii="Ubuntu Mono" w:hAnsi="Ubuntu Mono"/>
+        </w:rPr>
+        <w:t xml:space="preserve"> a </w:t>
+      </w:r>
+      <w:proofErr w:type="spellStart"/>
+      <w:r>
+        <w:rPr>
+          <w:rFonts w:ascii="Ubuntu Mono" w:hAnsi="Ubuntu Mono"/>
+        </w:rPr>
+        <w:t>brain</w:t>
+      </w:r>
+      <w:proofErr w:type="spellEnd"/>
+      <w:r>
+        <w:rPr>
+          <w:rFonts w:ascii="Ubuntu Mono" w:hAnsi="Ubuntu Mono"/>
+        </w:rPr>
+        <w:t xml:space="preserve"> </w:t>
+      </w:r>
+      <w:proofErr w:type="spellStart"/>
+      <w:r>
+        <w:rPr>
+          <w:rFonts w:ascii="Ubuntu Mono" w:hAnsi="Ubuntu Mono"/>
+        </w:rPr>
+        <w:t>would</w:t>
+      </w:r>
+      <w:proofErr w:type="spellEnd"/>
+      <w:r>
+        <w:rPr>
+          <w:rFonts w:ascii="Ubuntu Mono" w:hAnsi="Ubuntu Mono"/>
+        </w:rPr>
+        <w:t xml:space="preserve"> </w:t>
+      </w:r>
+      <w:proofErr w:type="spellStart"/>
+      <w:r>
+        <w:rPr>
+          <w:rFonts w:ascii="Ubuntu Mono" w:hAnsi="Ubuntu Mono"/>
+        </w:rPr>
+        <w:t>play</w:t>
+      </w:r>
+      <w:proofErr w:type="spellEnd"/>
+      <w:r>
+        <w:rPr>
+          <w:rFonts w:ascii="Ubuntu Mono" w:hAnsi="Ubuntu Mono"/>
+        </w:rPr>
+        <w:t xml:space="preserve"> 10000 </w:t>
+      </w:r>
+      <w:proofErr w:type="spellStart"/>
+      <w:r>
+        <w:rPr>
+          <w:rFonts w:ascii="Ubuntu Mono" w:hAnsi="Ubuntu Mono"/>
+        </w:rPr>
+        <w:t>or</w:t>
+      </w:r>
+      <w:proofErr w:type="spellEnd"/>
+      <w:r>
+        <w:rPr>
+          <w:rFonts w:ascii="Ubuntu Mono" w:hAnsi="Ubuntu Mono"/>
+        </w:rPr>
+        <w:t xml:space="preserve"> </w:t>
+      </w:r>
+      <w:proofErr w:type="spellStart"/>
+      <w:r>
+        <w:rPr>
+          <w:rFonts w:ascii="Ubuntu Mono" w:hAnsi="Ubuntu Mono"/>
+        </w:rPr>
+        <w:t>more</w:t>
+      </w:r>
+      <w:proofErr w:type="spellEnd"/>
+      <w:r>
+        <w:rPr>
+          <w:rFonts w:ascii="Ubuntu Mono" w:hAnsi="Ubuntu Mono"/>
+        </w:rPr>
+        <w:t xml:space="preserve"> </w:t>
+      </w:r>
+      <w:proofErr w:type="spellStart"/>
+      <w:r>
+        <w:rPr>
+          <w:rFonts w:ascii="Ubuntu Mono" w:hAnsi="Ubuntu Mono"/>
+        </w:rPr>
+        <w:t>rounds</w:t>
+      </w:r>
+      <w:proofErr w:type="spellEnd"/>
+      <w:r>
+        <w:rPr>
+          <w:rFonts w:ascii="Ubuntu Mono" w:hAnsi="Ubuntu Mono"/>
+        </w:rPr>
+        <w:t xml:space="preserve"> and </w:t>
+      </w:r>
+      <w:proofErr w:type="spellStart"/>
+      <w:r>
+        <w:rPr>
+          <w:rFonts w:ascii="Ubuntu Mono" w:hAnsi="Ubuntu Mono"/>
+        </w:rPr>
+        <w:t>second</w:t>
+      </w:r>
+      <w:proofErr w:type="spellEnd"/>
+      <w:r>
+        <w:rPr>
+          <w:rFonts w:ascii="Ubuntu Mono" w:hAnsi="Ubuntu Mono"/>
+        </w:rPr>
+        <w:t xml:space="preserve">, </w:t>
+      </w:r>
+      <w:proofErr w:type="spellStart"/>
+      <w:r>
+        <w:rPr>
+          <w:rFonts w:ascii="Ubuntu Mono" w:hAnsi="Ubuntu Mono"/>
+        </w:rPr>
+        <w:t>the</w:t>
+      </w:r>
+      <w:proofErr w:type="spellEnd"/>
+      <w:r>
+        <w:rPr>
+          <w:rFonts w:ascii="Ubuntu Mono" w:hAnsi="Ubuntu Mono"/>
+        </w:rPr>
+        <w:t xml:space="preserve"> game </w:t>
+      </w:r>
+      <w:proofErr w:type="spellStart"/>
+      <w:r>
+        <w:rPr>
+          <w:rFonts w:ascii="Ubuntu Mono" w:hAnsi="Ubuntu Mono"/>
+        </w:rPr>
+        <w:t>does</w:t>
+      </w:r>
+      <w:proofErr w:type="spellEnd"/>
+      <w:r>
+        <w:rPr>
+          <w:rFonts w:ascii="Ubuntu Mono" w:hAnsi="Ubuntu Mono"/>
+        </w:rPr>
+        <w:t xml:space="preserve"> not crash. </w:t>
+      </w:r>
+      <w:proofErr w:type="spellStart"/>
+      <w:r>
+        <w:rPr>
+          <w:rFonts w:ascii="Ubuntu Mono" w:hAnsi="Ubuntu Mono"/>
+        </w:rPr>
+        <w:t>It</w:t>
+      </w:r>
+      <w:proofErr w:type="spellEnd"/>
+      <w:r>
+        <w:rPr>
+          <w:rFonts w:ascii="Ubuntu Mono" w:hAnsi="Ubuntu Mono"/>
+        </w:rPr>
+        <w:t xml:space="preserve"> just </w:t>
+      </w:r>
+      <w:proofErr w:type="spellStart"/>
+      <w:r>
+        <w:rPr>
+          <w:rFonts w:ascii="Ubuntu Mono" w:hAnsi="Ubuntu Mono"/>
+        </w:rPr>
+        <w:t>looks</w:t>
+      </w:r>
+      <w:proofErr w:type="spellEnd"/>
+      <w:r>
+        <w:rPr>
+          <w:rFonts w:ascii="Ubuntu Mono" w:hAnsi="Ubuntu Mono"/>
+        </w:rPr>
+        <w:t xml:space="preserve"> not </w:t>
+      </w:r>
+      <w:proofErr w:type="spellStart"/>
+      <w:r>
+        <w:rPr>
+          <w:rFonts w:ascii="Ubuntu Mono" w:hAnsi="Ubuntu Mono"/>
+        </w:rPr>
+        <w:t>that</w:t>
+      </w:r>
+      <w:proofErr w:type="spellEnd"/>
+      <w:r>
+        <w:rPr>
+          <w:rFonts w:ascii="Ubuntu Mono" w:hAnsi="Ubuntu Mono"/>
+        </w:rPr>
+        <w:t xml:space="preserve"> nice anymore.</w:t>
+      </w:r>
+      <w:bookmarkStart w:id="8" w:name="_GoBack"/>
+      <w:bookmarkEnd w:id="8"/>
+    </w:p>
+    <w:p/>
+    <w:p>
+      <w:pPr>
+        <w:pStyle w:val="berschrift1"/>
+        <w:numPr>
+          <w:ilvl w:val="1"/>
+          <w:numId w:val="17"/>
+        </w:numPr>
+      </w:pPr>
+      <w:bookmarkStart w:id="9" w:name="_Toc27585061"/>
+      <w:r>
+        <w:t>Cheats</w:t>
+      </w:r>
+      <w:bookmarkEnd w:id="9"/>
+    </w:p>
+    <w:p/>
+    <w:p>
+      <w:pPr>
+        <w:rPr>
+          <w:rFonts w:ascii="Ubuntu Mono" w:hAnsi="Ubuntu Mono"/>
+        </w:rPr>
+      </w:pPr>
+      <w:r>
+        <w:rPr>
+          <w:rFonts w:ascii="Ubuntu Mono" w:hAnsi="Ubuntu Mono"/>
+        </w:rPr>
         <w:t xml:space="preserve">In </w:t>
       </w:r>
       <w:proofErr w:type="spellStart"/>
       <w:r>
+        <w:rPr>
+          <w:rFonts w:ascii="Ubuntu Mono" w:hAnsi="Ubuntu Mono"/>
+        </w:rPr>
         <w:t>this</w:t>
       </w:r>
       <w:proofErr w:type="spellEnd"/>
       <w:r>
+        <w:rPr>
+          <w:rFonts w:ascii="Ubuntu Mono" w:hAnsi="Ubuntu Mono"/>
+        </w:rPr>
         <w:t xml:space="preserve"> game, </w:t>
       </w:r>
       <w:proofErr w:type="spellStart"/>
       <w:r>
+        <w:rPr>
+          <w:rFonts w:ascii="Ubuntu Mono" w:hAnsi="Ubuntu Mono"/>
+        </w:rPr>
         <w:t>you</w:t>
       </w:r>
       <w:proofErr w:type="spellEnd"/>
       <w:r>
-        <w:t xml:space="preserve"> </w:t>
-      </w:r>
-      <w:proofErr w:type="spellStart"/>
-      <w:r>
+        <w:rPr>
+          <w:rFonts w:ascii="Ubuntu Mono" w:hAnsi="Ubuntu Mono"/>
+        </w:rPr>
+        <w:t xml:space="preserve"> </w:t>
+      </w:r>
+      <w:proofErr w:type="spellStart"/>
+      <w:r>
+        <w:rPr>
+          <w:rFonts w:ascii="Ubuntu Mono" w:hAnsi="Ubuntu Mono"/>
+        </w:rPr>
         <w:t>are</w:t>
       </w:r>
       <w:proofErr w:type="spellEnd"/>
       <w:r>
-        <w:t xml:space="preserve"> </w:t>
-      </w:r>
-      <w:proofErr w:type="spellStart"/>
-      <w:r>
+        <w:rPr>
+          <w:rFonts w:ascii="Ubuntu Mono" w:hAnsi="Ubuntu Mono"/>
+        </w:rPr>
+        <w:t xml:space="preserve"> </w:t>
+      </w:r>
+      <w:proofErr w:type="spellStart"/>
+      <w:r>
+        <w:rPr>
+          <w:rFonts w:ascii="Ubuntu Mono" w:hAnsi="Ubuntu Mono"/>
+        </w:rPr>
         <w:t>able</w:t>
       </w:r>
       <w:proofErr w:type="spellEnd"/>
       <w:r>
-        <w:t xml:space="preserve"> </w:t>
-      </w:r>
-      <w:proofErr w:type="spellStart"/>
-      <w:r>
+        <w:rPr>
+          <w:rFonts w:ascii="Ubuntu Mono" w:hAnsi="Ubuntu Mono"/>
+        </w:rPr>
+        <w:t xml:space="preserve"> </w:t>
+      </w:r>
+      <w:proofErr w:type="spellStart"/>
+      <w:r>
+        <w:rPr>
+          <w:rFonts w:ascii="Ubuntu Mono" w:hAnsi="Ubuntu Mono"/>
+        </w:rPr>
         <w:t>to</w:t>
       </w:r>
       <w:proofErr w:type="spellEnd"/>
       <w:r>
-        <w:t xml:space="preserve"> </w:t>
-      </w:r>
-      <w:proofErr w:type="spellStart"/>
-      <w:r>
+        <w:rPr>
+          <w:rFonts w:ascii="Ubuntu Mono" w:hAnsi="Ubuntu Mono"/>
+        </w:rPr>
+        <w:t xml:space="preserve"> </w:t>
+      </w:r>
+      <w:proofErr w:type="spellStart"/>
+      <w:r>
+        <w:rPr>
+          <w:rFonts w:ascii="Ubuntu Mono" w:hAnsi="Ubuntu Mono"/>
+        </w:rPr>
         <w:t>cheat</w:t>
       </w:r>
       <w:proofErr w:type="spellEnd"/>
       <w:r>
+        <w:rPr>
+          <w:rFonts w:ascii="Ubuntu Mono" w:hAnsi="Ubuntu Mono"/>
+        </w:rPr>
         <w:t xml:space="preserve">. </w:t>
       </w:r>
       <w:proofErr w:type="spellStart"/>
       <w:r>
+        <w:rPr>
+          <w:rFonts w:ascii="Ubuntu Mono" w:hAnsi="Ubuntu Mono"/>
+        </w:rPr>
         <w:t>When</w:t>
       </w:r>
       <w:proofErr w:type="spellEnd"/>
       <w:r>
-        <w:t xml:space="preserve"> </w:t>
-      </w:r>
-      <w:proofErr w:type="spellStart"/>
-      <w:r>
+        <w:rPr>
+          <w:rFonts w:ascii="Ubuntu Mono" w:hAnsi="Ubuntu Mono"/>
+        </w:rPr>
+        <w:t xml:space="preserve"> </w:t>
+      </w:r>
+      <w:proofErr w:type="spellStart"/>
+      <w:r>
+        <w:rPr>
+          <w:rFonts w:ascii="Ubuntu Mono" w:hAnsi="Ubuntu Mono"/>
+        </w:rPr>
         <w:t>entering</w:t>
       </w:r>
       <w:proofErr w:type="spellEnd"/>
       <w:r>
-        <w:t xml:space="preserve"> </w:t>
-      </w:r>
-      <w:proofErr w:type="spellStart"/>
-      <w:r>
+        <w:rPr>
+          <w:rFonts w:ascii="Ubuntu Mono" w:hAnsi="Ubuntu Mono"/>
+        </w:rPr>
+        <w:t xml:space="preserve"> </w:t>
+      </w:r>
+      <w:proofErr w:type="spellStart"/>
+      <w:r>
+        <w:rPr>
+          <w:rFonts w:ascii="Ubuntu Mono" w:hAnsi="Ubuntu Mono"/>
+        </w:rPr>
         <w:t>your</w:t>
       </w:r>
       <w:proofErr w:type="spellEnd"/>
       <w:r>
-        <w:t xml:space="preserve"> </w:t>
-      </w:r>
-      <w:proofErr w:type="spellStart"/>
-      <w:r>
+        <w:rPr>
+          <w:rFonts w:ascii="Ubuntu Mono" w:hAnsi="Ubuntu Mono"/>
+        </w:rPr>
+        <w:t xml:space="preserve"> </w:t>
+      </w:r>
+      <w:proofErr w:type="spellStart"/>
+      <w:r>
+        <w:rPr>
+          <w:rFonts w:ascii="Ubuntu Mono" w:hAnsi="Ubuntu Mono"/>
+        </w:rPr>
         <w:t>name</w:t>
       </w:r>
       <w:proofErr w:type="spellEnd"/>
       <w:r>
+        <w:rPr>
+          <w:rFonts w:ascii="Ubuntu Mono" w:hAnsi="Ubuntu Mono"/>
+        </w:rPr>
         <w:t xml:space="preserve"> at game </w:t>
       </w:r>
       <w:proofErr w:type="spellStart"/>
       <w:r>
+        <w:rPr>
+          <w:rFonts w:ascii="Ubuntu Mono" w:hAnsi="Ubuntu Mono"/>
+        </w:rPr>
         <w:t>start</w:t>
       </w:r>
       <w:proofErr w:type="spellEnd"/>
       <w:r>
+        <w:rPr>
+          <w:rFonts w:ascii="Ubuntu Mono" w:hAnsi="Ubuntu Mono"/>
+        </w:rPr>
         <w:t xml:space="preserve">, </w:t>
       </w:r>
       <w:proofErr w:type="spellStart"/>
       <w:r>
+        <w:rPr>
+          <w:rFonts w:ascii="Ubuntu Mono" w:hAnsi="Ubuntu Mono"/>
+        </w:rPr>
         <w:t>you</w:t>
       </w:r>
       <w:proofErr w:type="spellEnd"/>
       <w:r>
+        <w:rPr>
+          <w:rFonts w:ascii="Ubuntu Mono" w:hAnsi="Ubuntu Mono"/>
+        </w:rPr>
         <w:t xml:space="preserve"> just </w:t>
       </w:r>
       <w:proofErr w:type="spellStart"/>
       <w:r>
+        <w:rPr>
+          <w:rFonts w:ascii="Ubuntu Mono" w:hAnsi="Ubuntu Mono"/>
+        </w:rPr>
         <w:t>have</w:t>
       </w:r>
       <w:proofErr w:type="spellEnd"/>
       <w:r>
-        <w:t xml:space="preserve"> </w:t>
-      </w:r>
-      <w:proofErr w:type="spellStart"/>
-      <w:r>
+        <w:rPr>
+          <w:rFonts w:ascii="Ubuntu Mono" w:hAnsi="Ubuntu Mono"/>
+        </w:rPr>
+        <w:t xml:space="preserve"> </w:t>
+      </w:r>
+      <w:proofErr w:type="spellStart"/>
+      <w:r>
+        <w:rPr>
+          <w:rFonts w:ascii="Ubuntu Mono" w:hAnsi="Ubuntu Mono"/>
+        </w:rPr>
         <w:t>to</w:t>
       </w:r>
       <w:proofErr w:type="spellEnd"/>
       <w:r>
-        <w:t xml:space="preserve"> </w:t>
-      </w:r>
-      <w:proofErr w:type="spellStart"/>
-      <w:r>
+        <w:rPr>
+          <w:rFonts w:ascii="Ubuntu Mono" w:hAnsi="Ubuntu Mono"/>
+        </w:rPr>
+        <w:t xml:space="preserve"> </w:t>
+      </w:r>
+      <w:proofErr w:type="spellStart"/>
+      <w:r>
+        <w:rPr>
+          <w:rFonts w:ascii="Ubuntu Mono" w:hAnsi="Ubuntu Mono"/>
+        </w:rPr>
         <w:t>put</w:t>
       </w:r>
       <w:proofErr w:type="spellEnd"/>
       <w:r>
-        <w:t xml:space="preserve"> </w:t>
-      </w:r>
-      <w:proofErr w:type="spellStart"/>
-      <w:r>
+        <w:rPr>
+          <w:rFonts w:ascii="Ubuntu Mono" w:hAnsi="Ubuntu Mono"/>
+        </w:rPr>
+        <w:t xml:space="preserve"> </w:t>
+      </w:r>
+      <w:proofErr w:type="spellStart"/>
+      <w:r>
+        <w:rPr>
+          <w:rFonts w:ascii="Ubuntu Mono" w:hAnsi="Ubuntu Mono"/>
+        </w:rPr>
         <w:t>the</w:t>
       </w:r>
       <w:proofErr w:type="spellEnd"/>
       <w:r>
-        <w:t xml:space="preserve"> </w:t>
-      </w:r>
-      <w:proofErr w:type="spellStart"/>
-      <w:r>
+        <w:rPr>
+          <w:rFonts w:ascii="Ubuntu Mono" w:hAnsi="Ubuntu Mono"/>
+        </w:rPr>
+        <w:t xml:space="preserve"> </w:t>
+      </w:r>
+      <w:proofErr w:type="spellStart"/>
+      <w:r>
+        <w:rPr>
+          <w:rFonts w:ascii="Ubuntu Mono" w:hAnsi="Ubuntu Mono"/>
+        </w:rPr>
         <w:t>cheat</w:t>
       </w:r>
       <w:proofErr w:type="spellEnd"/>
       <w:r>
+        <w:rPr>
+          <w:rFonts w:ascii="Ubuntu Mono" w:hAnsi="Ubuntu Mono"/>
+        </w:rPr>
         <w:t xml:space="preserve"> code in </w:t>
       </w:r>
       <w:proofErr w:type="spellStart"/>
       <w:r>
+        <w:rPr>
+          <w:rFonts w:ascii="Ubuntu Mono" w:hAnsi="Ubuntu Mono"/>
+        </w:rPr>
         <w:t>front</w:t>
       </w:r>
       <w:proofErr w:type="spellEnd"/>
       <w:r>
-        <w:t xml:space="preserve"> </w:t>
-      </w:r>
-      <w:proofErr w:type="spellStart"/>
-      <w:r>
+        <w:rPr>
+          <w:rFonts w:ascii="Ubuntu Mono" w:hAnsi="Ubuntu Mono"/>
+        </w:rPr>
+        <w:t xml:space="preserve"> </w:t>
+      </w:r>
+      <w:proofErr w:type="spellStart"/>
+      <w:r>
+        <w:rPr>
+          <w:rFonts w:ascii="Ubuntu Mono" w:hAnsi="Ubuntu Mono"/>
+        </w:rPr>
         <w:t>of</w:t>
       </w:r>
       <w:proofErr w:type="spellEnd"/>
       <w:r>
-        <w:t xml:space="preserve"> </w:t>
-      </w:r>
-      <w:proofErr w:type="spellStart"/>
-      <w:r>
+        <w:rPr>
+          <w:rFonts w:ascii="Ubuntu Mono" w:hAnsi="Ubuntu Mono"/>
+        </w:rPr>
+        <w:t xml:space="preserve"> </w:t>
+      </w:r>
+      <w:proofErr w:type="spellStart"/>
+      <w:r>
+        <w:rPr>
+          <w:rFonts w:ascii="Ubuntu Mono" w:hAnsi="Ubuntu Mono"/>
+        </w:rPr>
         <w:t>your</w:t>
       </w:r>
       <w:proofErr w:type="spellEnd"/>
       <w:r>
+        <w:rPr>
+          <w:rFonts w:ascii="Ubuntu Mono" w:hAnsi="Ubuntu Mono"/>
+        </w:rPr>
         <w:t xml:space="preserve"> </w:t>
       </w:r>
       <w:proofErr w:type="spellStart"/>
       <w:proofErr w:type="gramStart"/>
       <w:r>
+        <w:rPr>
+          <w:rFonts w:ascii="Ubuntu Mono" w:hAnsi="Ubuntu Mono"/>
+        </w:rPr>
         <w:t>name.The</w:t>
       </w:r>
       <w:proofErr w:type="spellEnd"/>
       <w:proofErr w:type="gramEnd"/>
       <w:r>
-        <w:t xml:space="preserve"> </w:t>
-      </w:r>
-      <w:proofErr w:type="spellStart"/>
-      <w:r>
+        <w:rPr>
+          <w:rFonts w:ascii="Ubuntu Mono" w:hAnsi="Ubuntu Mono"/>
+        </w:rPr>
+        <w:t xml:space="preserve"> </w:t>
+      </w:r>
+      <w:proofErr w:type="spellStart"/>
+      <w:r>
+        <w:rPr>
+          <w:rFonts w:ascii="Ubuntu Mono" w:hAnsi="Ubuntu Mono"/>
+        </w:rPr>
         <w:t>cheat</w:t>
       </w:r>
       <w:proofErr w:type="spellEnd"/>
       <w:r>
-        <w:t xml:space="preserve"> </w:t>
-      </w:r>
-      <w:proofErr w:type="spellStart"/>
-      <w:r>
+        <w:rPr>
+          <w:rFonts w:ascii="Ubuntu Mono" w:hAnsi="Ubuntu Mono"/>
+        </w:rPr>
+        <w:t xml:space="preserve"> </w:t>
+      </w:r>
+      <w:proofErr w:type="spellStart"/>
+      <w:r>
+        <w:rPr>
+          <w:rFonts w:ascii="Ubuntu Mono" w:hAnsi="Ubuntu Mono"/>
+        </w:rPr>
         <w:t>codes</w:t>
       </w:r>
       <w:proofErr w:type="spellEnd"/>
       <w:r>
+        <w:rPr>
+          <w:rFonts w:ascii="Ubuntu Mono" w:hAnsi="Ubuntu Mono"/>
+        </w:rPr>
         <w:t xml:space="preserve"> will not </w:t>
       </w:r>
       <w:proofErr w:type="spellStart"/>
       <w:r>
+        <w:rPr>
+          <w:rFonts w:ascii="Ubuntu Mono" w:hAnsi="Ubuntu Mono"/>
+        </w:rPr>
         <w:t>be</w:t>
       </w:r>
       <w:proofErr w:type="spellEnd"/>
       <w:r>
-        <w:t xml:space="preserve"> </w:t>
-      </w:r>
-      <w:proofErr w:type="spellStart"/>
-      <w:r>
+        <w:rPr>
+          <w:rFonts w:ascii="Ubuntu Mono" w:hAnsi="Ubuntu Mono"/>
+        </w:rPr>
+        <w:t xml:space="preserve"> </w:t>
+      </w:r>
+      <w:proofErr w:type="spellStart"/>
+      <w:r>
+        <w:rPr>
+          <w:rFonts w:ascii="Ubuntu Mono" w:hAnsi="Ubuntu Mono"/>
+        </w:rPr>
         <w:t>part</w:t>
       </w:r>
       <w:proofErr w:type="spellEnd"/>
       <w:r>
-        <w:t xml:space="preserve"> </w:t>
-      </w:r>
-      <w:proofErr w:type="spellStart"/>
-      <w:r>
+        <w:rPr>
+          <w:rFonts w:ascii="Ubuntu Mono" w:hAnsi="Ubuntu Mono"/>
+        </w:rPr>
+        <w:t xml:space="preserve"> </w:t>
+      </w:r>
+      <w:proofErr w:type="spellStart"/>
+      <w:r>
+        <w:rPr>
+          <w:rFonts w:ascii="Ubuntu Mono" w:hAnsi="Ubuntu Mono"/>
+        </w:rPr>
         <w:t>of</w:t>
       </w:r>
       <w:proofErr w:type="spellEnd"/>
       <w:r>
-        <w:t xml:space="preserve"> </w:t>
-      </w:r>
-      <w:proofErr w:type="spellStart"/>
-      <w:r>
+        <w:rPr>
+          <w:rFonts w:ascii="Ubuntu Mono" w:hAnsi="Ubuntu Mono"/>
+        </w:rPr>
+        <w:t xml:space="preserve"> </w:t>
+      </w:r>
+      <w:proofErr w:type="spellStart"/>
+      <w:r>
+        <w:rPr>
+          <w:rFonts w:ascii="Ubuntu Mono" w:hAnsi="Ubuntu Mono"/>
+        </w:rPr>
         <w:t>your</w:t>
       </w:r>
       <w:proofErr w:type="spellEnd"/>
       <w:r>
-        <w:t xml:space="preserve"> </w:t>
-      </w:r>
-      <w:proofErr w:type="spellStart"/>
-      <w:r>
+        <w:rPr>
+          <w:rFonts w:ascii="Ubuntu Mono" w:hAnsi="Ubuntu Mono"/>
+        </w:rPr>
+        <w:t xml:space="preserve"> </w:t>
+      </w:r>
+      <w:proofErr w:type="spellStart"/>
+      <w:r>
+        <w:rPr>
+          <w:rFonts w:ascii="Ubuntu Mono" w:hAnsi="Ubuntu Mono"/>
+        </w:rPr>
         <w:t>name</w:t>
       </w:r>
       <w:proofErr w:type="spellEnd"/>
       <w:r>
-        <w:t xml:space="preserve"> </w:t>
-      </w:r>
-      <w:proofErr w:type="spellStart"/>
-      <w:r>
+        <w:rPr>
+          <w:rFonts w:ascii="Ubuntu Mono" w:hAnsi="Ubuntu Mono"/>
+        </w:rPr>
+        <w:t xml:space="preserve"> </w:t>
+      </w:r>
+      <w:proofErr w:type="spellStart"/>
+      <w:r>
+        <w:rPr>
+          <w:rFonts w:ascii="Ubuntu Mono" w:hAnsi="Ubuntu Mono"/>
+        </w:rPr>
         <w:t>later</w:t>
       </w:r>
       <w:proofErr w:type="spellEnd"/>
       <w:r>
+        <w:rPr>
+          <w:rFonts w:ascii="Ubuntu Mono" w:hAnsi="Ubuntu Mono"/>
+        </w:rPr>
         <w:t xml:space="preserve">. </w:t>
       </w:r>
       <w:proofErr w:type="spellStart"/>
       <w:r>
+        <w:rPr>
+          <w:rFonts w:ascii="Ubuntu Mono" w:hAnsi="Ubuntu Mono"/>
+        </w:rPr>
         <w:t>Please</w:t>
       </w:r>
       <w:proofErr w:type="spellEnd"/>
       <w:r>
-        <w:t xml:space="preserve"> </w:t>
-      </w:r>
-      <w:proofErr w:type="spellStart"/>
-      <w:r>
+        <w:rPr>
+          <w:rFonts w:ascii="Ubuntu Mono" w:hAnsi="Ubuntu Mono"/>
+        </w:rPr>
+        <w:t xml:space="preserve"> </w:t>
+      </w:r>
+      <w:proofErr w:type="spellStart"/>
+      <w:r>
+        <w:rPr>
+          <w:rFonts w:ascii="Ubuntu Mono" w:hAnsi="Ubuntu Mono"/>
+        </w:rPr>
         <w:t>keep</w:t>
       </w:r>
       <w:proofErr w:type="spellEnd"/>
       <w:r>
+        <w:rPr>
+          <w:rFonts w:ascii="Ubuntu Mono" w:hAnsi="Ubuntu Mono"/>
+        </w:rPr>
         <w:t xml:space="preserve"> in </w:t>
       </w:r>
       <w:proofErr w:type="spellStart"/>
       <w:r>
+        <w:rPr>
+          <w:rFonts w:ascii="Ubuntu Mono" w:hAnsi="Ubuntu Mono"/>
+        </w:rPr>
         <w:t>mind</w:t>
       </w:r>
       <w:proofErr w:type="spellEnd"/>
       <w:r>
-        <w:t xml:space="preserve"> </w:t>
-      </w:r>
-      <w:proofErr w:type="spellStart"/>
-      <w:r>
+        <w:rPr>
+          <w:rFonts w:ascii="Ubuntu Mono" w:hAnsi="Ubuntu Mono"/>
+        </w:rPr>
+        <w:t xml:space="preserve"> </w:t>
+      </w:r>
+      <w:proofErr w:type="spellStart"/>
+      <w:r>
+        <w:rPr>
+          <w:rFonts w:ascii="Ubuntu Mono" w:hAnsi="Ubuntu Mono"/>
+        </w:rPr>
         <w:t>that</w:t>
       </w:r>
       <w:proofErr w:type="spellEnd"/>
       <w:r>
+        <w:rPr>
+          <w:rFonts w:ascii="Ubuntu Mono" w:hAnsi="Ubuntu Mono"/>
+        </w:rPr>
         <w:t xml:space="preserve"> code </w:t>
       </w:r>
       <w:proofErr w:type="spellStart"/>
       <w:r>
+        <w:rPr>
+          <w:rFonts w:ascii="Ubuntu Mono" w:hAnsi="Ubuntu Mono"/>
+        </w:rPr>
         <w:t>is</w:t>
       </w:r>
       <w:proofErr w:type="spellEnd"/>
       <w:r>
-        <w:t xml:space="preserve"> </w:t>
-      </w:r>
-      <w:proofErr w:type="spellStart"/>
-      <w:r>
+        <w:rPr>
+          <w:rFonts w:ascii="Ubuntu Mono" w:hAnsi="Ubuntu Mono"/>
+        </w:rPr>
+        <w:t xml:space="preserve"> </w:t>
+      </w:r>
+      <w:proofErr w:type="spellStart"/>
+      <w:r>
+        <w:rPr>
+          <w:rFonts w:ascii="Ubuntu Mono" w:hAnsi="Ubuntu Mono"/>
+        </w:rPr>
         <w:t>case</w:t>
       </w:r>
       <w:proofErr w:type="spellEnd"/>
       <w:r>
+        <w:rPr>
+          <w:rFonts w:ascii="Ubuntu Mono" w:hAnsi="Ubuntu Mono"/>
+        </w:rPr>
         <w:t xml:space="preserve"> sensitive. </w:t>
       </w:r>
       <w:proofErr w:type="spellStart"/>
       <w:r>
+        <w:rPr>
+          <w:rFonts w:ascii="Ubuntu Mono" w:hAnsi="Ubuntu Mono"/>
+        </w:rPr>
         <w:t>Only</w:t>
       </w:r>
       <w:proofErr w:type="spellEnd"/>
       <w:r>
-        <w:t xml:space="preserve"> </w:t>
-      </w:r>
-      <w:proofErr w:type="spellStart"/>
-      <w:r>
+        <w:rPr>
+          <w:rFonts w:ascii="Ubuntu Mono" w:hAnsi="Ubuntu Mono"/>
+        </w:rPr>
+        <w:t xml:space="preserve"> </w:t>
+      </w:r>
+      <w:proofErr w:type="spellStart"/>
+      <w:r>
+        <w:rPr>
+          <w:rFonts w:ascii="Ubuntu Mono" w:hAnsi="Ubuntu Mono"/>
+        </w:rPr>
         <w:t>one</w:t>
       </w:r>
       <w:proofErr w:type="spellEnd"/>
       <w:r>
-        <w:t xml:space="preserve"> </w:t>
-      </w:r>
-      <w:proofErr w:type="spellStart"/>
-      <w:r>
+        <w:rPr>
+          <w:rFonts w:ascii="Ubuntu Mono" w:hAnsi="Ubuntu Mono"/>
+        </w:rPr>
+        <w:t xml:space="preserve"> </w:t>
+      </w:r>
+      <w:proofErr w:type="spellStart"/>
+      <w:r>
+        <w:rPr>
+          <w:rFonts w:ascii="Ubuntu Mono" w:hAnsi="Ubuntu Mono"/>
+        </w:rPr>
         <w:t>active</w:t>
       </w:r>
       <w:proofErr w:type="spellEnd"/>
       <w:r>
+        <w:rPr>
+          <w:rFonts w:ascii="Ubuntu Mono" w:hAnsi="Ubuntu Mono"/>
+        </w:rPr>
         <w:t xml:space="preserve"> code per game </w:t>
       </w:r>
       <w:proofErr w:type="spellStart"/>
       <w:r>
+        <w:rPr>
+          <w:rFonts w:ascii="Ubuntu Mono" w:hAnsi="Ubuntu Mono"/>
+        </w:rPr>
         <w:t>is</w:t>
       </w:r>
       <w:proofErr w:type="spellEnd"/>
       <w:r>
+        <w:rPr>
+          <w:rFonts w:ascii="Ubuntu Mono" w:hAnsi="Ubuntu Mono"/>
+        </w:rPr>
         <w:t xml:space="preserve"> possible.</w:t>
       </w:r>
     </w:p>
     <w:p>
-      <w:r>
+      <w:pPr>
+        <w:rPr>
+          <w:rFonts w:ascii="Ubuntu Mono" w:hAnsi="Ubuntu Mono"/>
+        </w:rPr>
+      </w:pPr>
+      <w:r>
+        <w:rPr>
+          <w:rFonts w:ascii="Ubuntu Mono" w:hAnsi="Ubuntu Mono"/>
+        </w:rPr>
         <w:t xml:space="preserve">The </w:t>
       </w:r>
       <w:proofErr w:type="spellStart"/>
       <w:r>
+        <w:rPr>
+          <w:rFonts w:ascii="Ubuntu Mono" w:hAnsi="Ubuntu Mono"/>
+        </w:rPr>
         <w:t>cheat</w:t>
       </w:r>
       <w:proofErr w:type="spellEnd"/>
       <w:r>
-        <w:t xml:space="preserve"> </w:t>
-      </w:r>
-      <w:proofErr w:type="spellStart"/>
-      <w:r>
+        <w:rPr>
+          <w:rFonts w:ascii="Ubuntu Mono" w:hAnsi="Ubuntu Mono"/>
+        </w:rPr>
+        <w:t xml:space="preserve"> </w:t>
+      </w:r>
+      <w:proofErr w:type="spellStart"/>
+      <w:r>
+        <w:rPr>
+          <w:rFonts w:ascii="Ubuntu Mono" w:hAnsi="Ubuntu Mono"/>
+        </w:rPr>
         <w:t>codes</w:t>
       </w:r>
       <w:proofErr w:type="spellEnd"/>
       <w:r>
-        <w:t xml:space="preserve"> </w:t>
-      </w:r>
-      <w:proofErr w:type="spellStart"/>
-      <w:r>
+        <w:rPr>
+          <w:rFonts w:ascii="Ubuntu Mono" w:hAnsi="Ubuntu Mono"/>
+        </w:rPr>
+        <w:t xml:space="preserve"> </w:t>
+      </w:r>
+      <w:proofErr w:type="spellStart"/>
+      <w:r>
+        <w:rPr>
+          <w:rFonts w:ascii="Ubuntu Mono" w:hAnsi="Ubuntu Mono"/>
+        </w:rPr>
         <w:t>are</w:t>
       </w:r>
       <w:proofErr w:type="spellEnd"/>
       <w:r>
+        <w:rPr>
+          <w:rFonts w:ascii="Ubuntu Mono" w:hAnsi="Ubuntu Mono"/>
+        </w:rPr>
         <w:t>:</w:t>
       </w:r>
     </w:p>
@@ -807,109 +3695,246 @@
           <w:ilvl w:val="0"/>
           <w:numId w:val="19"/>
         </w:numPr>
-      </w:pPr>
-      <w:proofErr w:type="spellStart"/>
-      <w:r>
+        <w:rPr>
+          <w:rFonts w:ascii="Ubuntu Mono" w:hAnsi="Ubuntu Mono"/>
+        </w:rPr>
+      </w:pPr>
+      <w:proofErr w:type="spellStart"/>
+      <w:r>
+        <w:rPr>
+          <w:rFonts w:ascii="Ubuntu Mono" w:hAnsi="Ubuntu Mono"/>
+        </w:rPr>
         <w:t>HamToTheBurger</w:t>
       </w:r>
       <w:proofErr w:type="spellEnd"/>
       <w:r>
+        <w:rPr>
+          <w:rFonts w:ascii="Ubuntu Mono" w:hAnsi="Ubuntu Mono"/>
+        </w:rPr>
         <w:t xml:space="preserve">: </w:t>
       </w:r>
       <w:proofErr w:type="spellStart"/>
       <w:r>
+        <w:rPr>
+          <w:rFonts w:ascii="Ubuntu Mono" w:hAnsi="Ubuntu Mono"/>
+        </w:rPr>
         <w:t>When</w:t>
       </w:r>
       <w:proofErr w:type="spellEnd"/>
       <w:r>
-        <w:t xml:space="preserve"> </w:t>
-      </w:r>
-      <w:proofErr w:type="spellStart"/>
-      <w:r>
+        <w:rPr>
+          <w:rFonts w:ascii="Ubuntu Mono" w:hAnsi="Ubuntu Mono"/>
+        </w:rPr>
+        <w:t xml:space="preserve"> </w:t>
+      </w:r>
+      <w:proofErr w:type="spellStart"/>
+      <w:r>
+        <w:rPr>
+          <w:rFonts w:ascii="Ubuntu Mono" w:hAnsi="Ubuntu Mono"/>
+        </w:rPr>
         <w:t>using</w:t>
       </w:r>
       <w:proofErr w:type="spellEnd"/>
       <w:r>
-        <w:t xml:space="preserve"> </w:t>
-      </w:r>
-      <w:proofErr w:type="spellStart"/>
-      <w:r>
+        <w:rPr>
+          <w:rFonts w:ascii="Ubuntu Mono" w:hAnsi="Ubuntu Mono"/>
+        </w:rPr>
+        <w:t xml:space="preserve"> </w:t>
+      </w:r>
+      <w:proofErr w:type="spellStart"/>
+      <w:r>
+        <w:rPr>
+          <w:rFonts w:ascii="Ubuntu Mono" w:hAnsi="Ubuntu Mono"/>
+        </w:rPr>
         <w:t>this</w:t>
       </w:r>
       <w:proofErr w:type="spellEnd"/>
       <w:r>
-        <w:t xml:space="preserve"> </w:t>
-      </w:r>
-      <w:proofErr w:type="spellStart"/>
-      <w:r>
+        <w:rPr>
+          <w:rFonts w:ascii="Ubuntu Mono" w:hAnsi="Ubuntu Mono"/>
+        </w:rPr>
+        <w:t xml:space="preserve"> </w:t>
+      </w:r>
+      <w:proofErr w:type="spellStart"/>
+      <w:r>
+        <w:rPr>
+          <w:rFonts w:ascii="Ubuntu Mono" w:hAnsi="Ubuntu Mono"/>
+        </w:rPr>
         <w:t>cheat</w:t>
       </w:r>
       <w:proofErr w:type="spellEnd"/>
       <w:r>
+        <w:rPr>
+          <w:rFonts w:ascii="Ubuntu Mono" w:hAnsi="Ubuntu Mono"/>
+        </w:rPr>
         <w:t xml:space="preserve">, </w:t>
       </w:r>
       <w:proofErr w:type="spellStart"/>
       <w:r>
-        <w:t>your</w:t>
-      </w:r>
-      <w:proofErr w:type="spellEnd"/>
-      <w:r>
-        <w:t xml:space="preserve"> </w:t>
-      </w:r>
-      <w:proofErr w:type="spellStart"/>
-      <w:r>
+        <w:rPr>
+          <w:rFonts w:ascii="Ubuntu Mono" w:hAnsi="Ubuntu Mono"/>
+        </w:rPr>
+        <w:t>you</w:t>
+      </w:r>
+      <w:proofErr w:type="spellEnd"/>
+      <w:r>
+        <w:rPr>
+          <w:rFonts w:ascii="Ubuntu Mono" w:hAnsi="Ubuntu Mono"/>
+        </w:rPr>
+        <w:t xml:space="preserve"> </w:t>
+      </w:r>
+      <w:proofErr w:type="spellStart"/>
+      <w:r>
+        <w:rPr>
+          <w:rFonts w:ascii="Ubuntu Mono" w:hAnsi="Ubuntu Mono"/>
+        </w:rPr>
+        <w:t>are</w:t>
+      </w:r>
+      <w:proofErr w:type="spellEnd"/>
+      <w:r>
+        <w:rPr>
+          <w:rFonts w:ascii="Ubuntu Mono" w:hAnsi="Ubuntu Mono"/>
+        </w:rPr>
+        <w:t xml:space="preserve"> </w:t>
+      </w:r>
+      <w:proofErr w:type="spellStart"/>
+      <w:r>
+        <w:rPr>
+          <w:rFonts w:ascii="Ubuntu Mono" w:hAnsi="Ubuntu Mono"/>
+        </w:rPr>
+        <w:t>playing</w:t>
+      </w:r>
+      <w:proofErr w:type="spellEnd"/>
+      <w:r>
+        <w:rPr>
+          <w:rFonts w:ascii="Ubuntu Mono" w:hAnsi="Ubuntu Mono"/>
+        </w:rPr>
+        <w:t xml:space="preserve"> </w:t>
+      </w:r>
+      <w:proofErr w:type="spellStart"/>
+      <w:r>
+        <w:rPr>
+          <w:rFonts w:ascii="Ubuntu Mono" w:hAnsi="Ubuntu Mono"/>
+        </w:rPr>
+        <w:t>with</w:t>
+      </w:r>
+      <w:proofErr w:type="spellEnd"/>
+      <w:r>
+        <w:rPr>
+          <w:rFonts w:ascii="Ubuntu Mono" w:hAnsi="Ubuntu Mono"/>
+        </w:rPr>
+        <w:t xml:space="preserve"> </w:t>
+      </w:r>
+      <w:proofErr w:type="spellStart"/>
+      <w:r>
+        <w:rPr>
+          <w:rFonts w:ascii="Ubuntu Mono" w:hAnsi="Ubuntu Mono"/>
+        </w:rPr>
+        <w:t>loaded</w:t>
+      </w:r>
+      <w:proofErr w:type="spellEnd"/>
+      <w:r>
+        <w:rPr>
+          <w:rFonts w:ascii="Ubuntu Mono" w:hAnsi="Ubuntu Mono"/>
+        </w:rPr>
+        <w:t xml:space="preserve"> </w:t>
+      </w:r>
+      <w:proofErr w:type="spellStart"/>
+      <w:r>
+        <w:rPr>
+          <w:rFonts w:ascii="Ubuntu Mono" w:hAnsi="Ubuntu Mono"/>
+        </w:rPr>
         <w:t>dices</w:t>
       </w:r>
       <w:proofErr w:type="spellEnd"/>
       <w:r>
-        <w:t xml:space="preserve"> </w:t>
-      </w:r>
-      <w:proofErr w:type="spellStart"/>
-      <w:r>
-        <w:t>are</w:t>
-      </w:r>
-      <w:proofErr w:type="spellEnd"/>
-      <w:r>
-        <w:t xml:space="preserve"> &lt;gezinkt&gt;. </w:t>
-      </w:r>
-      <w:proofErr w:type="spellStart"/>
-      <w:r>
+        <w:rPr>
+          <w:rFonts w:ascii="Ubuntu Mono" w:hAnsi="Ubuntu Mono"/>
+        </w:rPr>
+        <w:t xml:space="preserve">. </w:t>
+      </w:r>
+      <w:proofErr w:type="spellStart"/>
+      <w:r>
+        <w:rPr>
+          <w:rFonts w:ascii="Ubuntu Mono" w:hAnsi="Ubuntu Mono"/>
+        </w:rPr>
         <w:t>With</w:t>
       </w:r>
       <w:proofErr w:type="spellEnd"/>
       <w:r>
+        <w:rPr>
+          <w:rFonts w:ascii="Ubuntu Mono" w:hAnsi="Ubuntu Mono"/>
+        </w:rPr>
         <w:t xml:space="preserve"> a </w:t>
       </w:r>
       <w:proofErr w:type="spellStart"/>
       <w:r>
+        <w:rPr>
+          <w:rFonts w:ascii="Ubuntu Mono" w:hAnsi="Ubuntu Mono"/>
+        </w:rPr>
         <w:t>chance</w:t>
       </w:r>
       <w:proofErr w:type="spellEnd"/>
       <w:r>
-        <w:t xml:space="preserve"> </w:t>
-      </w:r>
-      <w:proofErr w:type="spellStart"/>
-      <w:r>
+        <w:rPr>
+          <w:rFonts w:ascii="Ubuntu Mono" w:hAnsi="Ubuntu Mono"/>
+        </w:rPr>
+        <w:t xml:space="preserve"> </w:t>
+      </w:r>
+      <w:proofErr w:type="spellStart"/>
+      <w:r>
+        <w:rPr>
+          <w:rFonts w:ascii="Ubuntu Mono" w:hAnsi="Ubuntu Mono"/>
+        </w:rPr>
         <w:t>of</w:t>
       </w:r>
       <w:proofErr w:type="spellEnd"/>
       <w:r>
+        <w:rPr>
+          <w:rFonts w:ascii="Ubuntu Mono" w:hAnsi="Ubuntu Mono"/>
+        </w:rPr>
         <w:t xml:space="preserve"> 50% </w:t>
       </w:r>
       <w:proofErr w:type="spellStart"/>
       <w:r>
+        <w:rPr>
+          <w:rFonts w:ascii="Ubuntu Mono" w:hAnsi="Ubuntu Mono"/>
+        </w:rPr>
         <w:t>you</w:t>
       </w:r>
       <w:proofErr w:type="spellEnd"/>
       <w:r>
-        <w:t xml:space="preserve"> roll a Hamburger (Standard </w:t>
-      </w:r>
-      <w:proofErr w:type="spellStart"/>
-      <w:r>
-        <w:t>runles</w:t>
-      </w:r>
-      <w:proofErr w:type="spellEnd"/>
-      <w:r>
+        <w:rPr>
+          <w:rFonts w:ascii="Ubuntu Mono" w:hAnsi="Ubuntu Mono"/>
+        </w:rPr>
+        <w:t xml:space="preserve"> </w:t>
+      </w:r>
+      <w:proofErr w:type="spellStart"/>
+      <w:r>
+        <w:rPr>
+          <w:rFonts w:ascii="Ubuntu Mono" w:hAnsi="Ubuntu Mono"/>
+        </w:rPr>
+        <w:t>toss</w:t>
+      </w:r>
+      <w:proofErr w:type="spellEnd"/>
+      <w:r>
+        <w:rPr>
+          <w:rFonts w:ascii="Ubuntu Mono" w:hAnsi="Ubuntu Mono"/>
+        </w:rPr>
+        <w:t xml:space="preserve"> a Hamburger (Standard </w:t>
+      </w:r>
+      <w:proofErr w:type="spellStart"/>
+      <w:r>
+        <w:rPr>
+          <w:rFonts w:ascii="Ubuntu Mono" w:hAnsi="Ubuntu Mono"/>
+        </w:rPr>
+        <w:t>rules</w:t>
+      </w:r>
+      <w:proofErr w:type="spellEnd"/>
+      <w:r>
+        <w:rPr>
+          <w:rFonts w:ascii="Ubuntu Mono" w:hAnsi="Ubuntu Mono"/>
+        </w:rPr>
         <w:t>: 42).</w:t>
       </w:r>
     </w:p>
@@ -920,117 +3945,204 @@
           <w:ilvl w:val="0"/>
           <w:numId w:val="19"/>
         </w:numPr>
-      </w:pPr>
-      <w:proofErr w:type="spellStart"/>
-      <w:r>
+        <w:rPr>
+          <w:rFonts w:ascii="Ubuntu Mono" w:hAnsi="Ubuntu Mono"/>
+        </w:rPr>
+      </w:pPr>
+      <w:proofErr w:type="spellStart"/>
+      <w:r>
+        <w:rPr>
+          <w:rFonts w:ascii="Ubuntu Mono" w:hAnsi="Ubuntu Mono"/>
+        </w:rPr>
         <w:t>MegaMax</w:t>
       </w:r>
       <w:proofErr w:type="spellEnd"/>
       <w:r>
+        <w:rPr>
+          <w:rFonts w:ascii="Ubuntu Mono" w:hAnsi="Ubuntu Mono"/>
+        </w:rPr>
         <w:t xml:space="preserve">: This </w:t>
       </w:r>
       <w:proofErr w:type="spellStart"/>
       <w:r>
+        <w:rPr>
+          <w:rFonts w:ascii="Ubuntu Mono" w:hAnsi="Ubuntu Mono"/>
+        </w:rPr>
         <w:t>cheat</w:t>
       </w:r>
       <w:proofErr w:type="spellEnd"/>
       <w:r>
-        <w:t xml:space="preserve"> </w:t>
-      </w:r>
-      <w:proofErr w:type="spellStart"/>
-      <w:r>
+        <w:rPr>
+          <w:rFonts w:ascii="Ubuntu Mono" w:hAnsi="Ubuntu Mono"/>
+        </w:rPr>
+        <w:t xml:space="preserve"> </w:t>
+      </w:r>
+      <w:proofErr w:type="spellStart"/>
+      <w:r>
+        <w:rPr>
+          <w:rFonts w:ascii="Ubuntu Mono" w:hAnsi="Ubuntu Mono"/>
+        </w:rPr>
         <w:t>works</w:t>
       </w:r>
       <w:proofErr w:type="spellEnd"/>
       <w:r>
+        <w:rPr>
+          <w:rFonts w:ascii="Ubuntu Mono" w:hAnsi="Ubuntu Mono"/>
+        </w:rPr>
         <w:t xml:space="preserve"> like </w:t>
       </w:r>
       <w:proofErr w:type="spellStart"/>
       <w:r>
+        <w:rPr>
+          <w:rFonts w:ascii="Ubuntu Mono" w:hAnsi="Ubuntu Mono"/>
+        </w:rPr>
         <w:t>the</w:t>
       </w:r>
       <w:proofErr w:type="spellEnd"/>
       <w:r>
-        <w:t xml:space="preserve"> </w:t>
-      </w:r>
-      <w:proofErr w:type="spellStart"/>
-      <w:r>
+        <w:rPr>
+          <w:rFonts w:ascii="Ubuntu Mono" w:hAnsi="Ubuntu Mono"/>
+        </w:rPr>
+        <w:t xml:space="preserve"> </w:t>
+      </w:r>
+      <w:proofErr w:type="spellStart"/>
+      <w:r>
+        <w:rPr>
+          <w:rFonts w:ascii="Ubuntu Mono" w:hAnsi="Ubuntu Mono"/>
+        </w:rPr>
         <w:t>HamToTheBurger</w:t>
       </w:r>
       <w:proofErr w:type="spellEnd"/>
       <w:r>
-        <w:t xml:space="preserve"> </w:t>
-      </w:r>
-      <w:proofErr w:type="spellStart"/>
-      <w:r>
+        <w:rPr>
+          <w:rFonts w:ascii="Ubuntu Mono" w:hAnsi="Ubuntu Mono"/>
+        </w:rPr>
+        <w:t xml:space="preserve"> </w:t>
+      </w:r>
+      <w:proofErr w:type="spellStart"/>
+      <w:r>
+        <w:rPr>
+          <w:rFonts w:ascii="Ubuntu Mono" w:hAnsi="Ubuntu Mono"/>
+        </w:rPr>
         <w:t>cheat</w:t>
       </w:r>
       <w:proofErr w:type="spellEnd"/>
       <w:r>
+        <w:rPr>
+          <w:rFonts w:ascii="Ubuntu Mono" w:hAnsi="Ubuntu Mono"/>
+        </w:rPr>
         <w:t xml:space="preserve">, but </w:t>
       </w:r>
       <w:proofErr w:type="spellStart"/>
       <w:r>
+        <w:rPr>
+          <w:rFonts w:ascii="Ubuntu Mono" w:hAnsi="Ubuntu Mono"/>
+        </w:rPr>
         <w:t>instead</w:t>
       </w:r>
       <w:proofErr w:type="spellEnd"/>
       <w:r>
+        <w:rPr>
+          <w:rFonts w:ascii="Ubuntu Mono" w:hAnsi="Ubuntu Mono"/>
+        </w:rPr>
         <w:t xml:space="preserve"> a Hamburger, a </w:t>
       </w:r>
       <w:proofErr w:type="spellStart"/>
       <w:r>
+        <w:rPr>
+          <w:rFonts w:ascii="Ubuntu Mono" w:hAnsi="Ubuntu Mono"/>
+        </w:rPr>
         <w:t>Mäxchen</w:t>
       </w:r>
       <w:proofErr w:type="spellEnd"/>
       <w:r>
+        <w:rPr>
+          <w:rFonts w:ascii="Ubuntu Mono" w:hAnsi="Ubuntu Mono"/>
+        </w:rPr>
         <w:t xml:space="preserve"> (Standard </w:t>
       </w:r>
       <w:proofErr w:type="spellStart"/>
       <w:r>
+        <w:rPr>
+          <w:rFonts w:ascii="Ubuntu Mono" w:hAnsi="Ubuntu Mono"/>
+        </w:rPr>
         <w:t>rules</w:t>
       </w:r>
       <w:proofErr w:type="spellEnd"/>
       <w:r>
+        <w:rPr>
+          <w:rFonts w:ascii="Ubuntu Mono" w:hAnsi="Ubuntu Mono"/>
+        </w:rPr>
         <w:t xml:space="preserve">: 21) </w:t>
       </w:r>
       <w:proofErr w:type="spellStart"/>
       <w:r>
+        <w:rPr>
+          <w:rFonts w:ascii="Ubuntu Mono" w:hAnsi="Ubuntu Mono"/>
+        </w:rPr>
         <w:t>is</w:t>
       </w:r>
       <w:proofErr w:type="spellEnd"/>
       <w:r>
-        <w:t xml:space="preserve"> </w:t>
-      </w:r>
-      <w:proofErr w:type="spellStart"/>
-      <w:r>
+        <w:rPr>
+          <w:rFonts w:ascii="Ubuntu Mono" w:hAnsi="Ubuntu Mono"/>
+        </w:rPr>
+        <w:t xml:space="preserve"> </w:t>
+      </w:r>
+      <w:proofErr w:type="spellStart"/>
+      <w:r>
+        <w:rPr>
+          <w:rFonts w:ascii="Ubuntu Mono" w:hAnsi="Ubuntu Mono"/>
+        </w:rPr>
         <w:t>tossed</w:t>
       </w:r>
       <w:proofErr w:type="spellEnd"/>
       <w:r>
-        <w:t xml:space="preserve"> </w:t>
-      </w:r>
-      <w:proofErr w:type="spellStart"/>
-      <w:r>
+        <w:rPr>
+          <w:rFonts w:ascii="Ubuntu Mono" w:hAnsi="Ubuntu Mono"/>
+        </w:rPr>
+        <w:t xml:space="preserve"> </w:t>
+      </w:r>
+      <w:proofErr w:type="spellStart"/>
+      <w:r>
+        <w:rPr>
+          <w:rFonts w:ascii="Ubuntu Mono" w:hAnsi="Ubuntu Mono"/>
+        </w:rPr>
         <w:t>with</w:t>
       </w:r>
       <w:proofErr w:type="spellEnd"/>
       <w:r>
+        <w:rPr>
+          <w:rFonts w:ascii="Ubuntu Mono" w:hAnsi="Ubuntu Mono"/>
+        </w:rPr>
         <w:t xml:space="preserve"> a </w:t>
       </w:r>
       <w:proofErr w:type="spellStart"/>
       <w:r>
+        <w:rPr>
+          <w:rFonts w:ascii="Ubuntu Mono" w:hAnsi="Ubuntu Mono"/>
+        </w:rPr>
         <w:t>chance</w:t>
       </w:r>
       <w:proofErr w:type="spellEnd"/>
       <w:r>
-        <w:t xml:space="preserve"> </w:t>
-      </w:r>
-      <w:proofErr w:type="spellStart"/>
-      <w:r>
+        <w:rPr>
+          <w:rFonts w:ascii="Ubuntu Mono" w:hAnsi="Ubuntu Mono"/>
+        </w:rPr>
+        <w:t xml:space="preserve"> </w:t>
+      </w:r>
+      <w:proofErr w:type="spellStart"/>
+      <w:r>
+        <w:rPr>
+          <w:rFonts w:ascii="Ubuntu Mono" w:hAnsi="Ubuntu Mono"/>
+        </w:rPr>
         <w:t>of</w:t>
       </w:r>
       <w:proofErr w:type="spellEnd"/>
       <w:r>
+        <w:rPr>
+          <w:rFonts w:ascii="Ubuntu Mono" w:hAnsi="Ubuntu Mono"/>
+        </w:rPr>
         <w:t xml:space="preserve"> 50%.</w:t>
       </w:r>
     </w:p>
@@ -1041,132 +4153,241 @@
           <w:ilvl w:val="0"/>
           <w:numId w:val="19"/>
         </w:numPr>
-      </w:pPr>
-      <w:proofErr w:type="spellStart"/>
-      <w:r>
+        <w:rPr>
+          <w:rFonts w:ascii="Ubuntu Mono" w:hAnsi="Ubuntu Mono"/>
+        </w:rPr>
+      </w:pPr>
+      <w:proofErr w:type="spellStart"/>
+      <w:r>
+        <w:rPr>
+          <w:rFonts w:ascii="Ubuntu Mono" w:hAnsi="Ubuntu Mono"/>
+        </w:rPr>
         <w:t>GodKing</w:t>
       </w:r>
       <w:proofErr w:type="spellEnd"/>
       <w:r>
+        <w:rPr>
+          <w:rFonts w:ascii="Ubuntu Mono" w:hAnsi="Ubuntu Mono"/>
+        </w:rPr>
         <w:t xml:space="preserve">: </w:t>
       </w:r>
       <w:r>
+        <w:rPr>
+          <w:rFonts w:ascii="Ubuntu Mono" w:hAnsi="Ubuntu Mono"/>
+        </w:rPr>
         <w:t xml:space="preserve">The </w:t>
       </w:r>
       <w:proofErr w:type="spellStart"/>
       <w:r>
+        <w:rPr>
+          <w:rFonts w:ascii="Ubuntu Mono" w:hAnsi="Ubuntu Mono"/>
+        </w:rPr>
         <w:t>user</w:t>
       </w:r>
       <w:proofErr w:type="spellEnd"/>
       <w:r>
-        <w:t xml:space="preserve"> </w:t>
-      </w:r>
-      <w:proofErr w:type="spellStart"/>
-      <w:r>
+        <w:rPr>
+          <w:rFonts w:ascii="Ubuntu Mono" w:hAnsi="Ubuntu Mono"/>
+        </w:rPr>
+        <w:t xml:space="preserve"> </w:t>
+      </w:r>
+      <w:proofErr w:type="spellStart"/>
+      <w:r>
+        <w:rPr>
+          <w:rFonts w:ascii="Ubuntu Mono" w:hAnsi="Ubuntu Mono"/>
+        </w:rPr>
         <w:t>of</w:t>
       </w:r>
       <w:proofErr w:type="spellEnd"/>
       <w:r>
-        <w:t xml:space="preserve"> </w:t>
-      </w:r>
-      <w:proofErr w:type="spellStart"/>
-      <w:r>
+        <w:rPr>
+          <w:rFonts w:ascii="Ubuntu Mono" w:hAnsi="Ubuntu Mono"/>
+        </w:rPr>
+        <w:t xml:space="preserve"> </w:t>
+      </w:r>
+      <w:proofErr w:type="spellStart"/>
+      <w:r>
+        <w:rPr>
+          <w:rFonts w:ascii="Ubuntu Mono" w:hAnsi="Ubuntu Mono"/>
+        </w:rPr>
         <w:t>this</w:t>
       </w:r>
       <w:proofErr w:type="spellEnd"/>
       <w:r>
-        <w:t xml:space="preserve"> </w:t>
-      </w:r>
-      <w:proofErr w:type="spellStart"/>
-      <w:r>
+        <w:rPr>
+          <w:rFonts w:ascii="Ubuntu Mono" w:hAnsi="Ubuntu Mono"/>
+        </w:rPr>
+        <w:t xml:space="preserve"> </w:t>
+      </w:r>
+      <w:proofErr w:type="spellStart"/>
+      <w:r>
+        <w:rPr>
+          <w:rFonts w:ascii="Ubuntu Mono" w:hAnsi="Ubuntu Mono"/>
+        </w:rPr>
         <w:t>cheat</w:t>
       </w:r>
       <w:proofErr w:type="spellEnd"/>
       <w:r>
-        <w:t xml:space="preserve"> </w:t>
-      </w:r>
-      <w:proofErr w:type="spellStart"/>
-      <w:r>
+        <w:rPr>
+          <w:rFonts w:ascii="Ubuntu Mono" w:hAnsi="Ubuntu Mono"/>
+        </w:rPr>
+        <w:t xml:space="preserve"> </w:t>
+      </w:r>
+      <w:proofErr w:type="spellStart"/>
+      <w:r>
+        <w:rPr>
+          <w:rFonts w:ascii="Ubuntu Mono" w:hAnsi="Ubuntu Mono"/>
+        </w:rPr>
         <w:t>becomes</w:t>
       </w:r>
       <w:proofErr w:type="spellEnd"/>
       <w:r>
-        <w:t xml:space="preserve"> </w:t>
-      </w:r>
-      <w:proofErr w:type="spellStart"/>
-      <w:r>
+        <w:rPr>
+          <w:rFonts w:ascii="Ubuntu Mono" w:hAnsi="Ubuntu Mono"/>
+        </w:rPr>
+        <w:t xml:space="preserve"> </w:t>
+      </w:r>
+      <w:proofErr w:type="spellStart"/>
+      <w:r>
+        <w:rPr>
+          <w:rFonts w:ascii="Ubuntu Mono" w:hAnsi="Ubuntu Mono"/>
+        </w:rPr>
         <w:t>godlike</w:t>
       </w:r>
       <w:proofErr w:type="spellEnd"/>
       <w:r>
+        <w:rPr>
+          <w:rFonts w:ascii="Ubuntu Mono" w:hAnsi="Ubuntu Mono"/>
+        </w:rPr>
         <w:t>. He/</w:t>
       </w:r>
       <w:proofErr w:type="spellStart"/>
       <w:r>
+        <w:rPr>
+          <w:rFonts w:ascii="Ubuntu Mono" w:hAnsi="Ubuntu Mono"/>
+        </w:rPr>
         <w:t>She</w:t>
       </w:r>
       <w:proofErr w:type="spellEnd"/>
       <w:r>
-        <w:t xml:space="preserve"> </w:t>
-      </w:r>
-      <w:proofErr w:type="spellStart"/>
-      <w:r>
+        <w:rPr>
+          <w:rFonts w:ascii="Ubuntu Mono" w:hAnsi="Ubuntu Mono"/>
+        </w:rPr>
+        <w:t xml:space="preserve"> </w:t>
+      </w:r>
+      <w:proofErr w:type="spellStart"/>
+      <w:r>
+        <w:rPr>
+          <w:rFonts w:ascii="Ubuntu Mono" w:hAnsi="Ubuntu Mono"/>
+        </w:rPr>
         <w:t>is</w:t>
       </w:r>
       <w:proofErr w:type="spellEnd"/>
       <w:r>
+        <w:rPr>
+          <w:rFonts w:ascii="Ubuntu Mono" w:hAnsi="Ubuntu Mono"/>
+        </w:rPr>
         <w:t xml:space="preserve"> not </w:t>
       </w:r>
       <w:proofErr w:type="spellStart"/>
       <w:r>
+        <w:rPr>
+          <w:rFonts w:ascii="Ubuntu Mono" w:hAnsi="Ubuntu Mono"/>
+        </w:rPr>
         <w:t>able</w:t>
       </w:r>
       <w:proofErr w:type="spellEnd"/>
       <w:r>
-        <w:t xml:space="preserve"> </w:t>
-      </w:r>
-      <w:proofErr w:type="spellStart"/>
-      <w:r>
+        <w:rPr>
+          <w:rFonts w:ascii="Ubuntu Mono" w:hAnsi="Ubuntu Mono"/>
+        </w:rPr>
+        <w:t xml:space="preserve"> </w:t>
+      </w:r>
+      <w:proofErr w:type="spellStart"/>
+      <w:r>
+        <w:rPr>
+          <w:rFonts w:ascii="Ubuntu Mono" w:hAnsi="Ubuntu Mono"/>
+        </w:rPr>
         <w:t>to</w:t>
       </w:r>
       <w:proofErr w:type="spellEnd"/>
       <w:r>
+        <w:rPr>
+          <w:rFonts w:ascii="Ubuntu Mono" w:hAnsi="Ubuntu Mono"/>
+        </w:rPr>
         <w:t xml:space="preserve"> lose </w:t>
       </w:r>
       <w:proofErr w:type="spellStart"/>
       <w:r>
+        <w:rPr>
+          <w:rFonts w:ascii="Ubuntu Mono" w:hAnsi="Ubuntu Mono"/>
+        </w:rPr>
         <w:t>any</w:t>
       </w:r>
       <w:proofErr w:type="spellEnd"/>
       <w:r>
-        <w:t xml:space="preserve"> </w:t>
-      </w:r>
-      <w:proofErr w:type="spellStart"/>
-      <w:r>
+        <w:rPr>
+          <w:rFonts w:ascii="Ubuntu Mono" w:hAnsi="Ubuntu Mono"/>
+        </w:rPr>
+        <w:t xml:space="preserve"> </w:t>
+      </w:r>
+      <w:proofErr w:type="spellStart"/>
+      <w:r>
+        <w:rPr>
+          <w:rFonts w:ascii="Ubuntu Mono" w:hAnsi="Ubuntu Mono"/>
+        </w:rPr>
         <w:t>points</w:t>
       </w:r>
       <w:proofErr w:type="spellEnd"/>
       <w:r>
+        <w:rPr>
+          <w:rFonts w:ascii="Ubuntu Mono" w:hAnsi="Ubuntu Mono"/>
+        </w:rPr>
         <w:t xml:space="preserve">, </w:t>
       </w:r>
       <w:proofErr w:type="spellStart"/>
       <w:r>
+        <w:rPr>
+          <w:rFonts w:ascii="Ubuntu Mono" w:hAnsi="Ubuntu Mono"/>
+        </w:rPr>
         <w:t>whatever</w:t>
       </w:r>
       <w:proofErr w:type="spellEnd"/>
       <w:r>
-        <w:t xml:space="preserve"> </w:t>
-      </w:r>
-      <w:proofErr w:type="spellStart"/>
-      <w:r>
+        <w:rPr>
+          <w:rFonts w:ascii="Ubuntu Mono" w:hAnsi="Ubuntu Mono"/>
+        </w:rPr>
+        <w:t xml:space="preserve"> </w:t>
+      </w:r>
+      <w:proofErr w:type="spellStart"/>
+      <w:r>
+        <w:rPr>
+          <w:rFonts w:ascii="Ubuntu Mono" w:hAnsi="Ubuntu Mono"/>
+        </w:rPr>
         <w:t>happens</w:t>
       </w:r>
       <w:proofErr w:type="spellEnd"/>
       <w:r>
+        <w:rPr>
+          <w:rFonts w:ascii="Ubuntu Mono" w:hAnsi="Ubuntu Mono"/>
+        </w:rPr>
         <w:t>.</w:t>
       </w:r>
-      <w:bookmarkStart w:id="3" w:name="_GoBack"/>
-      <w:bookmarkEnd w:id="3"/>
+    </w:p>
+    <w:p/>
+    <w:p>
+      <w:pPr>
+        <w:pStyle w:val="berschrift1"/>
+        <w:numPr>
+          <w:ilvl w:val="1"/>
+          <w:numId w:val="17"/>
+        </w:numPr>
+      </w:pPr>
+      <w:bookmarkStart w:id="10" w:name="_Toc27585062"/>
+      <w:r>
+        <w:t>The AI</w:t>
+      </w:r>
+      <w:bookmarkEnd w:id="10"/>
     </w:p>
     <w:sectPr>
       <w:footerReference w:type="default" r:id="rId8"/>
@@ -1913,7 +5134,7 @@
   <w:abstractNum w:abstractNumId="6" w15:restartNumberingAfterBreak="0">
     <w:nsid w:val="35CE4B3F"/>
     <w:multiLevelType w:val="hybridMultilevel"/>
-    <w:tmpl w:val="91001D08"/>
+    <w:tmpl w:val="6332E710"/>
     <w:lvl w:ilvl="0" w:tplc="0407000F">
       <w:start w:val="1"/>
       <w:numFmt w:val="decimal"/>
@@ -1926,7 +5147,7 @@
         <w:rFonts w:hint="default"/>
       </w:rPr>
     </w:lvl>
-    <w:lvl w:ilvl="1" w:tplc="04070019" w:tentative="1">
+    <w:lvl w:ilvl="1" w:tplc="04070019">
       <w:start w:val="1"/>
       <w:numFmt w:val="lowerLetter"/>
       <w:lvlText w:val="%2."/>
@@ -1935,7 +5156,7 @@
         <w:ind w:left="1440" w:hanging="360"/>
       </w:pPr>
     </w:lvl>
-    <w:lvl w:ilvl="2" w:tplc="0407001B" w:tentative="1">
+    <w:lvl w:ilvl="2" w:tplc="0407001B">
       <w:start w:val="1"/>
       <w:numFmt w:val="lowerRoman"/>
       <w:lvlText w:val="%3."/>
@@ -1944,7 +5165,7 @@
         <w:ind w:left="2160" w:hanging="180"/>
       </w:pPr>
     </w:lvl>
-    <w:lvl w:ilvl="3" w:tplc="0407000F" w:tentative="1">
+    <w:lvl w:ilvl="3" w:tplc="0407000F">
       <w:start w:val="1"/>
       <w:numFmt w:val="decimal"/>
       <w:lvlText w:val="%4."/>
@@ -1953,7 +5174,7 @@
         <w:ind w:left="2880" w:hanging="360"/>
       </w:pPr>
     </w:lvl>
-    <w:lvl w:ilvl="4" w:tplc="04070019" w:tentative="1">
+    <w:lvl w:ilvl="4" w:tplc="04070019">
       <w:start w:val="1"/>
       <w:numFmt w:val="lowerLetter"/>
       <w:lvlText w:val="%5."/>
@@ -1962,7 +5183,7 @@
         <w:ind w:left="3600" w:hanging="360"/>
       </w:pPr>
     </w:lvl>
-    <w:lvl w:ilvl="5" w:tplc="0407001B" w:tentative="1">
+    <w:lvl w:ilvl="5" w:tplc="0407001B">
       <w:start w:val="1"/>
       <w:numFmt w:val="lowerRoman"/>
       <w:lvlText w:val="%6."/>
@@ -1971,7 +5192,7 @@
         <w:ind w:left="4320" w:hanging="180"/>
       </w:pPr>
     </w:lvl>
-    <w:lvl w:ilvl="6" w:tplc="0407000F" w:tentative="1">
+    <w:lvl w:ilvl="6" w:tplc="0407000F">
       <w:start w:val="1"/>
       <w:numFmt w:val="decimal"/>
       <w:lvlText w:val="%7."/>
@@ -1980,7 +5201,7 @@
         <w:ind w:left="5040" w:hanging="360"/>
       </w:pPr>
     </w:lvl>
-    <w:lvl w:ilvl="7" w:tplc="04070019" w:tentative="1">
+    <w:lvl w:ilvl="7" w:tplc="04070019">
       <w:start w:val="1"/>
       <w:numFmt w:val="lowerLetter"/>
       <w:lvlText w:val="%8."/>
@@ -1989,7 +5210,7 @@
         <w:ind w:left="5760" w:hanging="360"/>
       </w:pPr>
     </w:lvl>
-    <w:lvl w:ilvl="8" w:tplc="0407001B" w:tentative="1">
+    <w:lvl w:ilvl="8" w:tplc="0407001B">
       <w:start w:val="1"/>
       <w:numFmt w:val="lowerRoman"/>
       <w:lvlText w:val="%9."/>
@@ -4389,7 +7610,7 @@
 </file>
 
 <file path=customXml/itemProps1.xml><?xml version="1.0" encoding="utf-8"?>
-<ds:datastoreItem xmlns:ds="http://schemas.openxmlformats.org/officeDocument/2006/customXml" ds:itemID="{7729A974-0479-4207-BB12-005DD0F36A75}">
+<ds:datastoreItem xmlns:ds="http://schemas.openxmlformats.org/officeDocument/2006/customXml" ds:itemID="{BFCA0A45-C7E9-4FD6-A126-4DF390A34695}">
   <ds:schemaRefs>
     <ds:schemaRef ds:uri="http://schemas.openxmlformats.org/officeDocument/2006/bibliography"/>
   </ds:schemaRefs>

</xml_diff>